<commit_message>
FIBI-0 | Initial draft for Fibi_Goal_v0.1.docx and Fibi_Guidelines_v0.1.docx
</commit_message>
<xml_diff>
--- a/Fibi_Goal_v0.1.docx
+++ b/Fibi_Goal_v0.1.docx
@@ -2,22 +2,1202 @@
 <file path=word/document.xml><?xml version="1.0" encoding="utf-8"?>
 <w:document xmlns:ve="http://schemas.openxmlformats.org/markup-compatibility/2006" xmlns:o="urn:schemas-microsoft-com:office:office" xmlns:r="http://schemas.openxmlformats.org/officeDocument/2006/relationships" xmlns:m="http://schemas.openxmlformats.org/officeDocument/2006/math" xmlns:v="urn:schemas-microsoft-com:vml" xmlns:wp="http://schemas.openxmlformats.org/drawingml/2006/wordprocessingDrawing" xmlns:w10="urn:schemas-microsoft-com:office:word" xmlns:w="http://schemas.openxmlformats.org/wordprocessingml/2006/main" xmlns:wne="http://schemas.microsoft.com/office/word/2006/wordml">
   <w:body>
+    <w:sdt>
+      <w:sdtPr>
+        <w:id w:val="56733398"/>
+        <w:docPartObj>
+          <w:docPartGallery w:val="Cover Pages"/>
+          <w:docPartUnique/>
+        </w:docPartObj>
+      </w:sdtPr>
+      <w:sdtContent>
+        <w:p/>
+        <w:p>
+          <w:r>
+            <w:rPr>
+              <w:noProof/>
+              <w:lang w:val="en-US" w:eastAsia="zh-TW"/>
+            </w:rPr>
+            <w:pict>
+              <v:group id="_x0000_s1026" style="position:absolute;margin-left:0;margin-top:0;width:580.3pt;height:751.4pt;z-index:251660288;mso-width-percent:950;mso-height-percent:950;mso-position-horizontal:center;mso-position-horizontal-relative:page;mso-position-vertical:center;mso-position-vertical-relative:page;mso-width-percent:950;mso-height-percent:950" coordorigin="316,406" coordsize="11608,15028" o:allowincell="f">
+                <v:group id="_x0000_s1027" style="position:absolute;left:316;top:406;width:11608;height:15028;mso-width-percent:950;mso-height-percent:950;mso-position-horizontal:center;mso-position-horizontal-relative:page;mso-position-vertical:center;mso-position-vertical-relative:page;mso-width-percent:950;mso-height-percent:950" coordorigin="321,406" coordsize="11600,15025" o:allowincell="f">
+                  <v:rect id="_x0000_s1028" style="position:absolute;left:339;top:406;width:11582;height:15025;mso-width-relative:margin;v-text-anchor:middle" fillcolor="#8c8c8c [1772]" strokecolor="white [3212]" strokeweight="1pt">
+                    <v:fill r:id="rId8" o:title="Zig zag" color2="#bfbfbf [2412]" type="pattern"/>
+                    <v:shadow color="#d8d8d8 [2732]" offset="3pt,3pt" offset2="2pt,2pt"/>
+                  </v:rect>
+                  <v:rect id="_x0000_s1029" style="position:absolute;left:3446;top:406;width:8475;height:15025;mso-width-relative:margin" fillcolor="#737373 [1789]" strokecolor="white [3212]" strokeweight="1pt">
+                    <v:shadow color="#d8d8d8 [2732]" offset="3pt,3pt" offset2="2pt,2pt"/>
+                    <v:textbox style="mso-next-textbox:#_x0000_s1029" inset="18pt,108pt,36pt">
+                      <w:txbxContent>
+                        <w:sdt>
+                          <w:sdtPr>
+                            <w:rPr>
+                              <w:color w:val="FFFFFF" w:themeColor="background1"/>
+                              <w:sz w:val="80"/>
+                              <w:szCs w:val="80"/>
+                            </w:rPr>
+                            <w:alias w:val="Title"/>
+                            <w:id w:val="16962279"/>
+                            <w:placeholder>
+                              <w:docPart w:val="A55F1D715EB944889E86BA2673117717"/>
+                            </w:placeholder>
+                            <w:dataBinding w:prefixMappings="xmlns:ns0='http://schemas.openxmlformats.org/package/2006/metadata/core-properties' xmlns:ns1='http://purl.org/dc/elements/1.1/'" w:xpath="/ns0:coreProperties[1]/ns1:title[1]" w:storeItemID="{6C3C8BC8-F283-45AE-878A-BAB7291924A1}"/>
+                            <w:text/>
+                          </w:sdtPr>
+                          <w:sdtContent>
+                            <w:p>
+                              <w:pPr>
+                                <w:pStyle w:val="NoSpacing"/>
+                                <w:rPr>
+                                  <w:color w:val="FFFFFF" w:themeColor="background1"/>
+                                  <w:sz w:val="80"/>
+                                  <w:szCs w:val="80"/>
+                                </w:rPr>
+                              </w:pPr>
+                              <w:proofErr w:type="spellStart"/>
+                              <w:r>
+                                <w:rPr>
+                                  <w:color w:val="FFFFFF" w:themeColor="background1"/>
+                                  <w:sz w:val="80"/>
+                                  <w:szCs w:val="80"/>
+                                </w:rPr>
+                                <w:t>FIBI_Goal</w:t>
+                              </w:r>
+                              <w:proofErr w:type="spellEnd"/>
+                            </w:p>
+                          </w:sdtContent>
+                        </w:sdt>
+                        <w:sdt>
+                          <w:sdtPr>
+                            <w:rPr>
+                              <w:color w:val="FFFFFF" w:themeColor="background1"/>
+                              <w:sz w:val="40"/>
+                              <w:szCs w:val="40"/>
+                            </w:rPr>
+                            <w:alias w:val="Subtitle"/>
+                            <w:id w:val="16962284"/>
+                            <w:placeholder>
+                              <w:docPart w:val="75F989F9CA5B459BB382028334F1C0A0"/>
+                            </w:placeholder>
+                            <w:dataBinding w:prefixMappings="xmlns:ns0='http://schemas.openxmlformats.org/package/2006/metadata/core-properties' xmlns:ns1='http://purl.org/dc/elements/1.1/'" w:xpath="/ns0:coreProperties[1]/ns1:subject[1]" w:storeItemID="{6C3C8BC8-F283-45AE-878A-BAB7291924A1}"/>
+                            <w:text/>
+                          </w:sdtPr>
+                          <w:sdtContent>
+                            <w:p>
+                              <w:pPr>
+                                <w:pStyle w:val="NoSpacing"/>
+                                <w:rPr>
+                                  <w:color w:val="FFFFFF" w:themeColor="background1"/>
+                                  <w:sz w:val="40"/>
+                                  <w:szCs w:val="40"/>
+                                </w:rPr>
+                              </w:pPr>
+                              <w:r>
+                                <w:rPr>
+                                  <w:color w:val="FFFFFF" w:themeColor="background1"/>
+                                  <w:sz w:val="40"/>
+                                  <w:szCs w:val="40"/>
+                                </w:rPr>
+                                <w:t xml:space="preserve">Gives overview about FIBI and what we are going to achieve in </w:t>
+                              </w:r>
+                              <w:r>
+                                <w:rPr>
+                                  <w:color w:val="FFFFFF" w:themeColor="background1"/>
+                                  <w:sz w:val="40"/>
+                                  <w:szCs w:val="40"/>
+                                </w:rPr>
+                                <w:t>defined time-span</w:t>
+                              </w:r>
+                              <w:r>
+                                <w:rPr>
+                                  <w:color w:val="FFFFFF" w:themeColor="background1"/>
+                                  <w:sz w:val="40"/>
+                                  <w:szCs w:val="40"/>
+                                </w:rPr>
+                                <w:t>s</w:t>
+                              </w:r>
+                            </w:p>
+                          </w:sdtContent>
+                        </w:sdt>
+                        <w:p>
+                          <w:pPr>
+                            <w:pStyle w:val="NoSpacing"/>
+                            <w:rPr>
+                              <w:color w:val="FFFFFF" w:themeColor="background1"/>
+                            </w:rPr>
+                          </w:pPr>
+                        </w:p>
+                        <w:sdt>
+                          <w:sdtPr>
+                            <w:rPr>
+                              <w:color w:val="FFFFFF" w:themeColor="background1"/>
+                            </w:rPr>
+                            <w:alias w:val="Abstract"/>
+                            <w:id w:val="16962290"/>
+                            <w:placeholder>
+                              <w:docPart w:val="34ECD26ECA9D4D78908A0A51AE96D7DC"/>
+                            </w:placeholder>
+                            <w:dataBinding w:prefixMappings="xmlns:ns0='http://schemas.microsoft.com/office/2006/coverPageProps'" w:xpath="/ns0:CoverPageProperties[1]/ns0:Abstract[1]" w:storeItemID="{55AF091B-3C7A-41E3-B477-F2FDAA23CFDA}"/>
+                            <w:text/>
+                          </w:sdtPr>
+                          <w:sdtContent>
+                            <w:p>
+                              <w:pPr>
+                                <w:pStyle w:val="NoSpacing"/>
+                                <w:rPr>
+                                  <w:color w:val="FFFFFF" w:themeColor="background1"/>
+                                </w:rPr>
+                              </w:pPr>
+                              <w:r>
+                                <w:rPr>
+                                  <w:color w:val="FFFFFF" w:themeColor="background1"/>
+                                </w:rPr>
+                                <w:t xml:space="preserve">Contains goals of </w:t>
+                              </w:r>
+                              <w:r>
+                                <w:rPr>
+                                  <w:color w:val="FFFFFF" w:themeColor="background1"/>
+                                </w:rPr>
+                                <w:t>FIBI_POC</w:t>
+                              </w:r>
+                              <w:r>
+                                <w:rPr>
+                                  <w:color w:val="FFFFFF" w:themeColor="background1"/>
+                                </w:rPr>
+                                <w:t xml:space="preserve">, </w:t>
+                              </w:r>
+                              <w:proofErr w:type="spellStart"/>
+                              <w:r>
+                                <w:rPr>
+                                  <w:color w:val="FFFFFF" w:themeColor="background1"/>
+                                </w:rPr>
+                                <w:t>FIBI_Main</w:t>
+                              </w:r>
+                              <w:proofErr w:type="spellEnd"/>
+                              <w:r>
+                                <w:rPr>
+                                  <w:color w:val="FFFFFF" w:themeColor="background1"/>
+                                </w:rPr>
+                                <w:t xml:space="preserve">, </w:t>
+                              </w:r>
+                              <w:proofErr w:type="spellStart"/>
+                              <w:r>
+                                <w:rPr>
+                                  <w:color w:val="FFFFFF" w:themeColor="background1"/>
+                                </w:rPr>
+                                <w:t>RoadMap</w:t>
+                              </w:r>
+                              <w:proofErr w:type="spellEnd"/>
+                              <w:r>
+                                <w:rPr>
+                                  <w:color w:val="FFFFFF" w:themeColor="background1"/>
+                                </w:rPr>
+                                <w:t xml:space="preserve"> and </w:t>
+                              </w:r>
+                              <w:r>
+                                <w:rPr>
+                                  <w:color w:val="FFFFFF" w:themeColor="background1"/>
+                                </w:rPr>
+                                <w:t>D</w:t>
+                              </w:r>
+                              <w:r>
+                                <w:rPr>
+                                  <w:color w:val="FFFFFF" w:themeColor="background1"/>
+                                </w:rPr>
+                                <w:t xml:space="preserve">etails of </w:t>
+                              </w:r>
+                              <w:r>
+                                <w:rPr>
+                                  <w:color w:val="FFFFFF" w:themeColor="background1"/>
+                                </w:rPr>
+                                <w:t>sprint cycles</w:t>
+                              </w:r>
+                              <w:r>
+                                <w:rPr>
+                                  <w:color w:val="FFFFFF" w:themeColor="background1"/>
+                                </w:rPr>
+                                <w:t xml:space="preserve"> </w:t>
+                              </w:r>
+                              <w:r>
+                                <w:rPr>
+                                  <w:color w:val="FFFFFF" w:themeColor="background1"/>
+                                </w:rPr>
+                                <w:t>with deadlines</w:t>
+                              </w:r>
+                            </w:p>
+                          </w:sdtContent>
+                        </w:sdt>
+                        <w:p>
+                          <w:pPr>
+                            <w:pStyle w:val="NoSpacing"/>
+                            <w:rPr>
+                              <w:color w:val="FFFFFF" w:themeColor="background1"/>
+                            </w:rPr>
+                          </w:pPr>
+                        </w:p>
+                      </w:txbxContent>
+                    </v:textbox>
+                  </v:rect>
+                  <v:group id="_x0000_s1030" style="position:absolute;left:321;top:3424;width:3125;height:6069" coordorigin="654,3599" coordsize="2880,5760">
+                    <v:rect id="_x0000_s1031" style="position:absolute;left:2094;top:6479;width:1440;height:1440;flip:x;mso-width-relative:margin;v-text-anchor:middle" fillcolor="#a7bfde [1620]" strokecolor="white [3212]" strokeweight="1pt">
+                      <v:fill opacity="52429f"/>
+                      <v:shadow color="#d8d8d8 [2732]" offset="3pt,3pt" offset2="2pt,2pt"/>
+                    </v:rect>
+                    <v:rect id="_x0000_s1032" style="position:absolute;left:2094;top:5039;width:1440;height:1440;flip:x;mso-width-relative:margin;v-text-anchor:middle" fillcolor="#a7bfde [1620]" strokecolor="white [3212]" strokeweight="1pt">
+                      <v:fill opacity=".5"/>
+                      <v:shadow color="#d8d8d8 [2732]" offset="3pt,3pt" offset2="2pt,2pt"/>
+                    </v:rect>
+                    <v:rect id="_x0000_s1033" style="position:absolute;left:654;top:5039;width:1440;height:1440;flip:x;mso-width-relative:margin;v-text-anchor:middle" fillcolor="#a7bfde [1620]" strokecolor="white [3212]" strokeweight="1pt">
+                      <v:fill opacity="52429f"/>
+                      <v:shadow color="#d8d8d8 [2732]" offset="3pt,3pt" offset2="2pt,2pt"/>
+                    </v:rect>
+                    <v:rect id="_x0000_s1034" style="position:absolute;left:654;top:3599;width:1440;height:1440;flip:x;mso-width-relative:margin;v-text-anchor:middle" fillcolor="#a7bfde [1620]" strokecolor="white [3212]" strokeweight="1pt">
+                      <v:fill opacity=".5"/>
+                      <v:shadow color="#d8d8d8 [2732]" offset="3pt,3pt" offset2="2pt,2pt"/>
+                    </v:rect>
+                    <v:rect id="_x0000_s1035" style="position:absolute;left:654;top:6479;width:1440;height:1440;flip:x;mso-width-relative:margin;v-text-anchor:middle" fillcolor="#a7bfde [1620]" strokecolor="white [3212]" strokeweight="1pt">
+                      <v:fill opacity=".5"/>
+                      <v:shadow color="#d8d8d8 [2732]" offset="3pt,3pt" offset2="2pt,2pt"/>
+                    </v:rect>
+                    <v:rect id="_x0000_s1036" style="position:absolute;left:2094;top:7919;width:1440;height:1440;flip:x;mso-width-relative:margin;v-text-anchor:middle" fillcolor="#a7bfde [1620]" strokecolor="white [3212]" strokeweight="1pt">
+                      <v:fill opacity=".5"/>
+                      <v:shadow color="#d8d8d8 [2732]" offset="3pt,3pt" offset2="2pt,2pt"/>
+                    </v:rect>
+                  </v:group>
+                  <v:rect id="_x0000_s1037" style="position:absolute;left:2690;top:406;width:1563;height:1518;flip:x;mso-width-relative:margin;v-text-anchor:bottom" fillcolor="#c0504d [3205]" strokecolor="white [3212]" strokeweight="1pt">
+                    <v:shadow color="#d8d8d8 [2732]" offset="3pt,3pt" offset2="2pt,2pt"/>
+                    <v:textbox style="mso-next-textbox:#_x0000_s1037">
+                      <w:txbxContent>
+                        <w:sdt>
+                          <w:sdtPr>
+                            <w:rPr>
+                              <w:color w:val="FFFFFF" w:themeColor="background1"/>
+                              <w:sz w:val="52"/>
+                              <w:szCs w:val="52"/>
+                            </w:rPr>
+                            <w:alias w:val="Year"/>
+                            <w:id w:val="16962274"/>
+                            <w:placeholder>
+                              <w:docPart w:val="BA6686CC6B1D497C9FC5F84F659639D7"/>
+                            </w:placeholder>
+                            <w:dataBinding w:prefixMappings="xmlns:ns0='http://schemas.microsoft.com/office/2006/coverPageProps'" w:xpath="/ns0:CoverPageProperties[1]/ns0:PublishDate[1]" w:storeItemID="{55AF091B-3C7A-41E3-B477-F2FDAA23CFDA}"/>
+                            <w:date w:fullDate="2016-08-14T00:00:00Z">
+                              <w:dateFormat w:val="yyyy"/>
+                              <w:lid w:val="en-US"/>
+                              <w:storeMappedDataAs w:val="dateTime"/>
+                              <w:calendar w:val="gregorian"/>
+                            </w:date>
+                          </w:sdtPr>
+                          <w:sdtContent>
+                            <w:p>
+                              <w:pPr>
+                                <w:jc w:val="center"/>
+                                <w:rPr>
+                                  <w:color w:val="FFFFFF" w:themeColor="background1"/>
+                                  <w:sz w:val="48"/>
+                                  <w:szCs w:val="52"/>
+                                </w:rPr>
+                              </w:pPr>
+                              <w:r>
+                                <w:rPr>
+                                  <w:color w:val="FFFFFF" w:themeColor="background1"/>
+                                  <w:sz w:val="52"/>
+                                  <w:szCs w:val="52"/>
+                                </w:rPr>
+                                <w:t>2016</w:t>
+                              </w:r>
+                            </w:p>
+                          </w:sdtContent>
+                        </w:sdt>
+                      </w:txbxContent>
+                    </v:textbox>
+                  </v:rect>
+                </v:group>
+                <v:group id="_x0000_s1038" style="position:absolute;left:3446;top:13758;width:8169;height:1382" coordorigin="3446,13758" coordsize="8169,1382">
+                  <v:group id="_x0000_s1039" style="position:absolute;left:10833;top:14380;width:782;height:760;flip:x y" coordorigin="8754,11945" coordsize="2880,2859">
+                    <v:rect id="_x0000_s1040" style="position:absolute;left:10194;top:11945;width:1440;height:1440;flip:x;mso-width-relative:margin;v-text-anchor:middle" fillcolor="#bfbfbf [2412]" strokecolor="white [3212]" strokeweight="1pt">
+                      <v:fill opacity=".5"/>
+                      <v:shadow color="#d8d8d8 [2732]" offset="3pt,3pt" offset2="2pt,2pt"/>
+                    </v:rect>
+                    <v:rect id="_x0000_s1041" style="position:absolute;left:10194;top:13364;width:1440;height:1440;flip:x;mso-width-relative:margin;v-text-anchor:middle" fillcolor="#c0504d [3205]" strokecolor="white [3212]" strokeweight="1pt">
+                      <v:shadow color="#d8d8d8 [2732]" offset="3pt,3pt" offset2="2pt,2pt"/>
+                    </v:rect>
+                    <v:rect id="_x0000_s1042" style="position:absolute;left:8754;top:13364;width:1440;height:1440;flip:x;mso-width-relative:margin;v-text-anchor:middle" fillcolor="#bfbfbf [2412]" strokecolor="white [3212]" strokeweight="1pt">
+                      <v:fill opacity=".5"/>
+                      <v:shadow color="#d8d8d8 [2732]" offset="3pt,3pt" offset2="2pt,2pt"/>
+                    </v:rect>
+                  </v:group>
+                  <v:rect id="_x0000_s1043" style="position:absolute;left:3446;top:13758;width:7105;height:1382;v-text-anchor:bottom" filled="f" fillcolor="white [3212]" stroked="f" strokecolor="white [3212]" strokeweight="1pt">
+                    <v:fill opacity="52429f"/>
+                    <v:shadow color="#d8d8d8 [2732]" offset="3pt,3pt" offset2="2pt,2pt"/>
+                    <v:textbox style="mso-next-textbox:#_x0000_s1043" inset=",0,,0">
+                      <w:txbxContent>
+                        <w:p>
+                          <w:pPr>
+                            <w:pStyle w:val="NoSpacing"/>
+                            <w:rPr>
+                              <w:color w:val="FFFFFF" w:themeColor="background1"/>
+                              <w:lang w:val="de-DE"/>
+                            </w:rPr>
+                          </w:pPr>
+                        </w:p>
+                        <w:sdt>
+                          <w:sdtPr>
+                            <w:rPr>
+                              <w:color w:val="FFFFFF" w:themeColor="background1"/>
+                              <w:lang w:val="de-DE"/>
+                            </w:rPr>
+                            <w:alias w:val="Company"/>
+                            <w:id w:val="16962301"/>
+                            <w:placeholder>
+                              <w:docPart w:val="0AE214B544DB4E5082F8C4F1BF0D188E"/>
+                            </w:placeholder>
+                            <w:dataBinding w:prefixMappings="xmlns:ns0='http://schemas.openxmlformats.org/officeDocument/2006/extended-properties'" w:xpath="/ns0:Properties[1]/ns0:Company[1]" w:storeItemID="{6668398D-A668-4E3E-A5EB-62B293D839F1}"/>
+                            <w:text/>
+                          </w:sdtPr>
+                          <w:sdtContent>
+                            <w:p>
+                              <w:pPr>
+                                <w:pStyle w:val="NoSpacing"/>
+                                <w:jc w:val="right"/>
+                                <w:rPr>
+                                  <w:color w:val="FFFFFF" w:themeColor="background1"/>
+                                  <w:lang w:val="de-DE"/>
+                                </w:rPr>
+                              </w:pPr>
+                              <w:r>
+                                <w:rPr>
+                                  <w:color w:val="FFFFFF" w:themeColor="background1"/>
+                                  <w:lang w:val="de-DE"/>
+                                </w:rPr>
+                                <w:t>FIBI</w:t>
+                              </w:r>
+                            </w:p>
+                          </w:sdtContent>
+                        </w:sdt>
+                        <w:sdt>
+                          <w:sdtPr>
+                            <w:rPr>
+                              <w:color w:val="FFFFFF" w:themeColor="background1"/>
+                            </w:rPr>
+                            <w:alias w:val="Date"/>
+                            <w:id w:val="16962306"/>
+                            <w:dataBinding w:prefixMappings="xmlns:ns0='http://schemas.microsoft.com/office/2006/coverPageProps'" w:xpath="/ns0:CoverPageProperties[1]/ns0:PublishDate[1]" w:storeItemID="{55AF091B-3C7A-41E3-B477-F2FDAA23CFDA}"/>
+                            <w:date w:fullDate="2016-08-14T00:00:00Z">
+                              <w:dateFormat w:val="M/d/yyyy"/>
+                              <w:lid w:val="en-US"/>
+                              <w:storeMappedDataAs w:val="dateTime"/>
+                              <w:calendar w:val="gregorian"/>
+                            </w:date>
+                          </w:sdtPr>
+                          <w:sdtContent>
+                            <w:p>
+                              <w:pPr>
+                                <w:pStyle w:val="NoSpacing"/>
+                                <w:jc w:val="right"/>
+                                <w:rPr>
+                                  <w:color w:val="FFFFFF" w:themeColor="background1"/>
+                                </w:rPr>
+                              </w:pPr>
+                              <w:r>
+                                <w:rPr>
+                                  <w:color w:val="FFFFFF" w:themeColor="background1"/>
+                                </w:rPr>
+                                <w:t>8/14/2016</w:t>
+                              </w:r>
+                            </w:p>
+                          </w:sdtContent>
+                        </w:sdt>
+                      </w:txbxContent>
+                    </v:textbox>
+                  </v:rect>
+                </v:group>
+                <w10:wrap anchorx="page" anchory="page"/>
+              </v:group>
+            </w:pict>
+          </w:r>
+        </w:p>
+        <w:p>
+          <w:r>
+            <w:br w:type="page"/>
+          </w:r>
+        </w:p>
+      </w:sdtContent>
+    </w:sdt>
     <w:p>
       <w:pPr>
-        <w:pStyle w:val="Heading2"/>
-      </w:pPr>
-      <w:r>
-        <w:t>Coming Soon.............</w:t>
+        <w:rPr>
+          <w:rFonts w:asciiTheme="majorHAnsi" w:eastAsiaTheme="majorEastAsia" w:hAnsiTheme="majorHAnsi" w:cstheme="majorBidi"/>
+          <w:b/>
+          <w:bCs/>
+          <w:color w:val="4F81BD" w:themeColor="accent1"/>
+          <w:sz w:val="26"/>
+          <w:szCs w:val="26"/>
+        </w:rPr>
+      </w:pPr>
+    </w:p>
+    <w:p>
+      <w:pPr>
+        <w:rPr>
+          <w:rFonts w:asciiTheme="majorHAnsi" w:eastAsiaTheme="majorEastAsia" w:hAnsiTheme="majorHAnsi" w:cstheme="majorBidi"/>
+          <w:b/>
+          <w:bCs/>
+          <w:color w:val="4F81BD" w:themeColor="accent1"/>
+          <w:sz w:val="26"/>
+          <w:szCs w:val="26"/>
+        </w:rPr>
+      </w:pPr>
+      <w:r>
+        <w:rPr>
+          <w:rFonts w:asciiTheme="majorHAnsi" w:eastAsiaTheme="majorEastAsia" w:hAnsiTheme="majorHAnsi" w:cstheme="majorBidi"/>
+          <w:b/>
+          <w:bCs/>
+          <w:color w:val="4F81BD" w:themeColor="accent1"/>
+          <w:sz w:val="26"/>
+          <w:szCs w:val="26"/>
+        </w:rPr>
+        <w:t>What is FIBI? :</w:t>
+      </w:r>
+    </w:p>
+    <w:p>
+      <w:pPr>
+        <w:rPr>
+          <w:rFonts w:asciiTheme="majorHAnsi" w:eastAsiaTheme="majorEastAsia" w:hAnsiTheme="majorHAnsi" w:cstheme="majorBidi"/>
+          <w:bCs/>
+          <w:color w:val="000000" w:themeColor="text1"/>
+          <w:sz w:val="24"/>
+          <w:szCs w:val="24"/>
+        </w:rPr>
+      </w:pPr>
+      <w:r>
+        <w:rPr>
+          <w:rFonts w:asciiTheme="majorHAnsi" w:eastAsiaTheme="majorEastAsia" w:hAnsiTheme="majorHAnsi" w:cstheme="majorBidi"/>
+          <w:b/>
+          <w:bCs/>
+          <w:color w:val="4F81BD" w:themeColor="accent1"/>
+          <w:sz w:val="26"/>
+          <w:szCs w:val="26"/>
+        </w:rPr>
+        <w:t xml:space="preserve">         </w:t>
+      </w:r>
+      <w:r>
+        <w:rPr>
+          <w:rFonts w:asciiTheme="majorHAnsi" w:eastAsiaTheme="majorEastAsia" w:hAnsiTheme="majorHAnsi" w:cstheme="majorBidi"/>
+          <w:bCs/>
+          <w:color w:val="000000" w:themeColor="text1"/>
+          <w:sz w:val="24"/>
+          <w:szCs w:val="24"/>
+        </w:rPr>
+        <w:t xml:space="preserve">FIBI - For Indians </w:t>
+      </w:r>
+      <w:proofErr w:type="gramStart"/>
+      <w:r>
+        <w:rPr>
+          <w:rFonts w:asciiTheme="majorHAnsi" w:eastAsiaTheme="majorEastAsia" w:hAnsiTheme="majorHAnsi" w:cstheme="majorBidi"/>
+          <w:bCs/>
+          <w:color w:val="000000" w:themeColor="text1"/>
+          <w:sz w:val="24"/>
+          <w:szCs w:val="24"/>
+        </w:rPr>
+        <w:t>By</w:t>
+      </w:r>
+      <w:proofErr w:type="gramEnd"/>
+      <w:r>
+        <w:rPr>
+          <w:rFonts w:asciiTheme="majorHAnsi" w:eastAsiaTheme="majorEastAsia" w:hAnsiTheme="majorHAnsi" w:cstheme="majorBidi"/>
+          <w:bCs/>
+          <w:color w:val="000000" w:themeColor="text1"/>
+          <w:sz w:val="24"/>
+          <w:szCs w:val="24"/>
+        </w:rPr>
+        <w:t xml:space="preserve"> Indians</w:t>
+      </w:r>
+    </w:p>
+    <w:p>
+      <w:pPr>
+        <w:rPr>
+          <w:rFonts w:asciiTheme="majorHAnsi" w:eastAsiaTheme="majorEastAsia" w:hAnsiTheme="majorHAnsi" w:cstheme="majorBidi"/>
+          <w:bCs/>
+          <w:color w:val="000000" w:themeColor="text1"/>
+          <w:sz w:val="24"/>
+          <w:szCs w:val="24"/>
+        </w:rPr>
+      </w:pPr>
+      <w:r>
+        <w:rPr>
+          <w:rFonts w:asciiTheme="majorHAnsi" w:eastAsiaTheme="majorEastAsia" w:hAnsiTheme="majorHAnsi" w:cstheme="majorBidi"/>
+          <w:bCs/>
+          <w:color w:val="000000" w:themeColor="text1"/>
+          <w:sz w:val="24"/>
+          <w:szCs w:val="24"/>
+        </w:rPr>
+        <w:t xml:space="preserve">   As name states, the motive of this platform is to help Indians </w:t>
+      </w:r>
+      <w:r>
+        <w:rPr>
+          <w:rFonts w:asciiTheme="majorHAnsi" w:eastAsiaTheme="majorEastAsia" w:hAnsiTheme="majorHAnsi" w:cstheme="majorBidi"/>
+          <w:bCs/>
+          <w:color w:val="000000" w:themeColor="text1"/>
+          <w:sz w:val="24"/>
+          <w:szCs w:val="24"/>
+        </w:rPr>
+        <w:t xml:space="preserve">who are </w:t>
+      </w:r>
+      <w:r>
+        <w:rPr>
+          <w:rFonts w:asciiTheme="majorHAnsi" w:eastAsiaTheme="majorEastAsia" w:hAnsiTheme="majorHAnsi" w:cstheme="majorBidi"/>
+          <w:bCs/>
+          <w:color w:val="000000" w:themeColor="text1"/>
+          <w:sz w:val="24"/>
+          <w:szCs w:val="24"/>
+        </w:rPr>
+        <w:t>living abroad</w:t>
+      </w:r>
+      <w:r>
+        <w:rPr>
+          <w:rFonts w:asciiTheme="majorHAnsi" w:eastAsiaTheme="majorEastAsia" w:hAnsiTheme="majorHAnsi" w:cstheme="majorBidi"/>
+          <w:bCs/>
+          <w:color w:val="000000" w:themeColor="text1"/>
+          <w:sz w:val="24"/>
+          <w:szCs w:val="24"/>
+        </w:rPr>
+        <w:t>.</w:t>
+      </w:r>
+    </w:p>
+    <w:p>
+      <w:pPr>
+        <w:rPr>
+          <w:rFonts w:asciiTheme="majorHAnsi" w:eastAsiaTheme="majorEastAsia" w:hAnsiTheme="majorHAnsi" w:cstheme="majorBidi"/>
+          <w:b/>
+          <w:bCs/>
+          <w:color w:val="4F81BD" w:themeColor="accent1"/>
+          <w:sz w:val="26"/>
+          <w:szCs w:val="26"/>
+        </w:rPr>
+      </w:pPr>
+      <w:r>
+        <w:rPr>
+          <w:rFonts w:asciiTheme="majorHAnsi" w:eastAsiaTheme="majorEastAsia" w:hAnsiTheme="majorHAnsi" w:cstheme="majorBidi"/>
+          <w:b/>
+          <w:bCs/>
+          <w:color w:val="4F81BD" w:themeColor="accent1"/>
+          <w:sz w:val="26"/>
+          <w:szCs w:val="26"/>
+        </w:rPr>
+        <w:t>How FIBI helps? :</w:t>
+      </w:r>
+    </w:p>
+    <w:p>
+      <w:pPr>
+        <w:rPr>
+          <w:rFonts w:asciiTheme="majorHAnsi" w:eastAsiaTheme="majorEastAsia" w:hAnsiTheme="majorHAnsi" w:cstheme="majorBidi"/>
+          <w:bCs/>
+          <w:color w:val="000000" w:themeColor="text1"/>
+          <w:sz w:val="24"/>
+          <w:szCs w:val="24"/>
+        </w:rPr>
+      </w:pPr>
+      <w:r>
+        <w:rPr>
+          <w:rFonts w:asciiTheme="majorHAnsi" w:eastAsiaTheme="majorEastAsia" w:hAnsiTheme="majorHAnsi" w:cstheme="majorBidi"/>
+          <w:b/>
+          <w:bCs/>
+          <w:color w:val="4F81BD" w:themeColor="accent1"/>
+          <w:sz w:val="26"/>
+          <w:szCs w:val="26"/>
+        </w:rPr>
+        <w:t xml:space="preserve">     </w:t>
+      </w:r>
+      <w:r>
+        <w:rPr>
+          <w:rFonts w:asciiTheme="majorHAnsi" w:eastAsiaTheme="majorEastAsia" w:hAnsiTheme="majorHAnsi" w:cstheme="majorBidi"/>
+          <w:bCs/>
+          <w:color w:val="000000" w:themeColor="text1"/>
+          <w:sz w:val="24"/>
+          <w:szCs w:val="24"/>
+        </w:rPr>
+        <w:t>We are planning to bring in following options which we feel more helpful for them</w:t>
+      </w:r>
+    </w:p>
+    <w:p>
+      <w:pPr>
+        <w:rPr>
+          <w:rFonts w:asciiTheme="majorHAnsi" w:eastAsiaTheme="majorEastAsia" w:hAnsiTheme="majorHAnsi" w:cstheme="majorBidi"/>
+          <w:b/>
+          <w:bCs/>
+          <w:sz w:val="24"/>
+          <w:szCs w:val="24"/>
+        </w:rPr>
+      </w:pPr>
+      <w:r>
+        <w:rPr>
+          <w:rFonts w:asciiTheme="majorHAnsi" w:eastAsiaTheme="majorEastAsia" w:hAnsiTheme="majorHAnsi" w:cstheme="majorBidi"/>
+          <w:b/>
+          <w:bCs/>
+          <w:sz w:val="24"/>
+          <w:szCs w:val="24"/>
+        </w:rPr>
+        <w:t>Country &amp; Locality</w:t>
+      </w:r>
+      <w:r>
+        <w:rPr>
+          <w:rFonts w:asciiTheme="majorHAnsi" w:eastAsiaTheme="majorEastAsia" w:hAnsiTheme="majorHAnsi" w:cstheme="majorBidi"/>
+          <w:b/>
+          <w:bCs/>
+          <w:sz w:val="24"/>
+          <w:szCs w:val="24"/>
+        </w:rPr>
+        <w:t xml:space="preserve"> Specific Options</w:t>
+      </w:r>
+      <w:r>
+        <w:rPr>
+          <w:rFonts w:asciiTheme="majorHAnsi" w:eastAsiaTheme="majorEastAsia" w:hAnsiTheme="majorHAnsi" w:cstheme="majorBidi"/>
+          <w:b/>
+          <w:bCs/>
+          <w:sz w:val="24"/>
+          <w:szCs w:val="24"/>
+        </w:rPr>
+        <w:t>:</w:t>
+      </w:r>
+    </w:p>
+    <w:p>
+      <w:pPr>
+        <w:pStyle w:val="ListParagraph"/>
+        <w:numPr>
+          <w:ilvl w:val="0"/>
+          <w:numId w:val="1"/>
+        </w:numPr>
+        <w:rPr>
+          <w:rFonts w:asciiTheme="majorHAnsi" w:eastAsiaTheme="majorEastAsia" w:hAnsiTheme="majorHAnsi" w:cstheme="majorBidi"/>
+          <w:bCs/>
+          <w:sz w:val="24"/>
+          <w:szCs w:val="24"/>
+        </w:rPr>
+      </w:pPr>
+      <w:r>
+        <w:rPr>
+          <w:rFonts w:asciiTheme="majorHAnsi" w:eastAsiaTheme="majorEastAsia" w:hAnsiTheme="majorHAnsi" w:cstheme="majorBidi"/>
+          <w:bCs/>
+          <w:sz w:val="24"/>
+          <w:szCs w:val="24"/>
+        </w:rPr>
+        <w:t>Searching for House/Shared Rooms</w:t>
+      </w:r>
+    </w:p>
+    <w:p>
+      <w:pPr>
+        <w:pStyle w:val="ListParagraph"/>
+        <w:numPr>
+          <w:ilvl w:val="0"/>
+          <w:numId w:val="1"/>
+        </w:numPr>
+        <w:rPr>
+          <w:rFonts w:asciiTheme="majorHAnsi" w:eastAsiaTheme="majorEastAsia" w:hAnsiTheme="majorHAnsi" w:cstheme="majorBidi"/>
+          <w:bCs/>
+          <w:sz w:val="24"/>
+          <w:szCs w:val="24"/>
+        </w:rPr>
+      </w:pPr>
+      <w:r>
+        <w:rPr>
+          <w:rFonts w:asciiTheme="majorHAnsi" w:eastAsiaTheme="majorEastAsia" w:hAnsiTheme="majorHAnsi" w:cstheme="majorBidi"/>
+          <w:bCs/>
+          <w:sz w:val="24"/>
+          <w:szCs w:val="24"/>
+        </w:rPr>
+        <w:t>Searching for Indian Shops</w:t>
+      </w:r>
+    </w:p>
+    <w:p>
+      <w:pPr>
+        <w:pStyle w:val="ListParagraph"/>
+        <w:numPr>
+          <w:ilvl w:val="0"/>
+          <w:numId w:val="1"/>
+        </w:numPr>
+        <w:rPr>
+          <w:rFonts w:asciiTheme="majorHAnsi" w:eastAsiaTheme="majorEastAsia" w:hAnsiTheme="majorHAnsi" w:cstheme="majorBidi"/>
+          <w:bCs/>
+          <w:sz w:val="24"/>
+          <w:szCs w:val="24"/>
+        </w:rPr>
+      </w:pPr>
+      <w:r>
+        <w:rPr>
+          <w:rFonts w:asciiTheme="majorHAnsi" w:eastAsiaTheme="majorEastAsia" w:hAnsiTheme="majorHAnsi" w:cstheme="majorBidi"/>
+          <w:bCs/>
+          <w:sz w:val="24"/>
+          <w:szCs w:val="24"/>
+        </w:rPr>
+        <w:t>Options to sell their used household things, PG books etc.,</w:t>
+      </w:r>
+    </w:p>
+    <w:p>
+      <w:pPr>
+        <w:pStyle w:val="ListParagraph"/>
+        <w:numPr>
+          <w:ilvl w:val="0"/>
+          <w:numId w:val="1"/>
+        </w:numPr>
+        <w:rPr>
+          <w:rFonts w:asciiTheme="majorHAnsi" w:eastAsiaTheme="majorEastAsia" w:hAnsiTheme="majorHAnsi" w:cstheme="majorBidi"/>
+          <w:bCs/>
+          <w:sz w:val="24"/>
+          <w:szCs w:val="24"/>
+        </w:rPr>
+      </w:pPr>
+      <w:r>
+        <w:rPr>
+          <w:rFonts w:asciiTheme="majorHAnsi" w:eastAsiaTheme="majorEastAsia" w:hAnsiTheme="majorHAnsi" w:cstheme="majorBidi"/>
+          <w:bCs/>
+          <w:sz w:val="24"/>
+          <w:szCs w:val="24"/>
+        </w:rPr>
+        <w:t>General discussion groups where all the members can collaborate</w:t>
+      </w:r>
+      <w:r>
+        <w:rPr>
+          <w:rFonts w:asciiTheme="majorHAnsi" w:eastAsiaTheme="majorEastAsia" w:hAnsiTheme="majorHAnsi" w:cstheme="majorBidi"/>
+          <w:bCs/>
+          <w:sz w:val="24"/>
+          <w:szCs w:val="24"/>
+        </w:rPr>
+        <w:t xml:space="preserve"> by sharing their inputs on some predefined topics.</w:t>
+      </w:r>
+    </w:p>
+    <w:p>
+      <w:pPr>
+        <w:pStyle w:val="ListParagraph"/>
+        <w:ind w:left="1040"/>
+        <w:rPr>
+          <w:rFonts w:asciiTheme="majorHAnsi" w:eastAsiaTheme="majorEastAsia" w:hAnsiTheme="majorHAnsi" w:cstheme="majorBidi"/>
+          <w:bCs/>
+          <w:sz w:val="24"/>
+          <w:szCs w:val="24"/>
+        </w:rPr>
+      </w:pPr>
+    </w:p>
+    <w:p>
+      <w:pPr>
+        <w:pStyle w:val="ListParagraph"/>
+        <w:ind w:left="1040"/>
+        <w:rPr>
+          <w:rFonts w:asciiTheme="majorHAnsi" w:eastAsiaTheme="majorEastAsia" w:hAnsiTheme="majorHAnsi" w:cstheme="majorBidi"/>
+          <w:bCs/>
+          <w:sz w:val="24"/>
+          <w:szCs w:val="24"/>
+        </w:rPr>
+      </w:pPr>
+      <w:r>
+        <w:rPr>
+          <w:rFonts w:asciiTheme="majorHAnsi" w:eastAsiaTheme="majorEastAsia" w:hAnsiTheme="majorHAnsi" w:cstheme="majorBidi"/>
+          <w:bCs/>
+          <w:sz w:val="24"/>
+          <w:szCs w:val="24"/>
+        </w:rPr>
+        <w:t>Example t</w:t>
+      </w:r>
+      <w:r>
+        <w:rPr>
+          <w:rFonts w:asciiTheme="majorHAnsi" w:eastAsiaTheme="majorEastAsia" w:hAnsiTheme="majorHAnsi" w:cstheme="majorBidi"/>
+          <w:bCs/>
+          <w:sz w:val="24"/>
+          <w:szCs w:val="24"/>
+        </w:rPr>
+        <w:t>opics could be</w:t>
+      </w:r>
+      <w:r>
+        <w:rPr>
+          <w:rFonts w:asciiTheme="majorHAnsi" w:eastAsiaTheme="majorEastAsia" w:hAnsiTheme="majorHAnsi" w:cstheme="majorBidi"/>
+          <w:bCs/>
+          <w:sz w:val="24"/>
+          <w:szCs w:val="24"/>
+        </w:rPr>
+        <w:t xml:space="preserve"> like</w:t>
+      </w:r>
+      <w:r>
+        <w:rPr>
+          <w:rFonts w:asciiTheme="majorHAnsi" w:eastAsiaTheme="majorEastAsia" w:hAnsiTheme="majorHAnsi" w:cstheme="majorBidi"/>
+          <w:bCs/>
+          <w:sz w:val="24"/>
+          <w:szCs w:val="24"/>
+        </w:rPr>
+        <w:t xml:space="preserve"> Trekking or </w:t>
+      </w:r>
+      <w:r>
+        <w:rPr>
+          <w:rFonts w:asciiTheme="majorHAnsi" w:eastAsiaTheme="majorEastAsia" w:hAnsiTheme="majorHAnsi" w:cstheme="majorBidi"/>
+          <w:bCs/>
+          <w:sz w:val="24"/>
+          <w:szCs w:val="24"/>
+        </w:rPr>
+        <w:t xml:space="preserve">Tour arrangements, </w:t>
+      </w:r>
+      <w:r>
+        <w:rPr>
+          <w:rFonts w:asciiTheme="majorHAnsi" w:eastAsiaTheme="majorEastAsia" w:hAnsiTheme="majorHAnsi" w:cstheme="majorBidi"/>
+          <w:bCs/>
+          <w:sz w:val="24"/>
+          <w:szCs w:val="24"/>
+        </w:rPr>
+        <w:t>Get-together, VISA, Green-Card etc</w:t>
+      </w:r>
+      <w:proofErr w:type="gramStart"/>
+      <w:r>
+        <w:rPr>
+          <w:rFonts w:asciiTheme="majorHAnsi" w:eastAsiaTheme="majorEastAsia" w:hAnsiTheme="majorHAnsi" w:cstheme="majorBidi"/>
+          <w:bCs/>
+          <w:sz w:val="24"/>
+          <w:szCs w:val="24"/>
+        </w:rPr>
+        <w:t>.,</w:t>
+      </w:r>
+      <w:proofErr w:type="gramEnd"/>
+    </w:p>
+    <w:p>
+      <w:pPr>
+        <w:pStyle w:val="ListParagraph"/>
+        <w:ind w:left="1040"/>
+        <w:rPr>
+          <w:rFonts w:asciiTheme="majorHAnsi" w:eastAsiaTheme="majorEastAsia" w:hAnsiTheme="majorHAnsi" w:cstheme="majorBidi"/>
+          <w:bCs/>
+          <w:sz w:val="24"/>
+          <w:szCs w:val="24"/>
+        </w:rPr>
+      </w:pPr>
+    </w:p>
+    <w:p>
+      <w:pPr>
+        <w:pStyle w:val="ListParagraph"/>
+        <w:numPr>
+          <w:ilvl w:val="0"/>
+          <w:numId w:val="1"/>
+        </w:numPr>
+        <w:rPr>
+          <w:rFonts w:asciiTheme="majorHAnsi" w:eastAsiaTheme="majorEastAsia" w:hAnsiTheme="majorHAnsi" w:cstheme="majorBidi"/>
+          <w:bCs/>
+          <w:sz w:val="24"/>
+          <w:szCs w:val="24"/>
+        </w:rPr>
+      </w:pPr>
+      <w:r>
+        <w:rPr>
+          <w:rFonts w:asciiTheme="majorHAnsi" w:eastAsiaTheme="majorEastAsia" w:hAnsiTheme="majorHAnsi" w:cstheme="majorBidi"/>
+          <w:bCs/>
+          <w:sz w:val="24"/>
+          <w:szCs w:val="24"/>
+        </w:rPr>
+        <w:t>Option to chat</w:t>
+      </w:r>
+      <w:r>
+        <w:rPr>
+          <w:rFonts w:asciiTheme="majorHAnsi" w:eastAsiaTheme="majorEastAsia" w:hAnsiTheme="majorHAnsi" w:cstheme="majorBidi"/>
+          <w:bCs/>
+          <w:sz w:val="24"/>
+          <w:szCs w:val="24"/>
+        </w:rPr>
+        <w:t xml:space="preserve"> and email </w:t>
+      </w:r>
+      <w:r>
+        <w:rPr>
+          <w:rFonts w:asciiTheme="majorHAnsi" w:eastAsiaTheme="majorEastAsia" w:hAnsiTheme="majorHAnsi" w:cstheme="majorBidi"/>
+          <w:bCs/>
+          <w:sz w:val="24"/>
+          <w:szCs w:val="24"/>
+        </w:rPr>
+        <w:t>specific member</w:t>
+      </w:r>
+      <w:r>
+        <w:rPr>
+          <w:rFonts w:asciiTheme="majorHAnsi" w:eastAsiaTheme="majorEastAsia" w:hAnsiTheme="majorHAnsi" w:cstheme="majorBidi"/>
+          <w:bCs/>
+          <w:sz w:val="24"/>
+          <w:szCs w:val="24"/>
+        </w:rPr>
+        <w:t xml:space="preserve"> if he/she is interested in the post.</w:t>
+      </w:r>
+      <w:r>
+        <w:rPr>
+          <w:rFonts w:asciiTheme="majorHAnsi" w:eastAsiaTheme="majorEastAsia" w:hAnsiTheme="majorHAnsi" w:cstheme="majorBidi"/>
+          <w:bCs/>
+          <w:sz w:val="24"/>
+          <w:szCs w:val="24"/>
+        </w:rPr>
+        <w:t xml:space="preserve">  </w:t>
+      </w:r>
+    </w:p>
+    <w:p>
+      <w:pPr>
+        <w:pStyle w:val="ListParagraph"/>
+        <w:numPr>
+          <w:ilvl w:val="0"/>
+          <w:numId w:val="1"/>
+        </w:numPr>
+        <w:rPr>
+          <w:rFonts w:asciiTheme="majorHAnsi" w:eastAsiaTheme="majorEastAsia" w:hAnsiTheme="majorHAnsi" w:cstheme="majorBidi"/>
+          <w:bCs/>
+          <w:sz w:val="26"/>
+          <w:szCs w:val="26"/>
+        </w:rPr>
+      </w:pPr>
+      <w:r>
+        <w:rPr>
+          <w:rFonts w:asciiTheme="majorHAnsi" w:eastAsiaTheme="majorEastAsia" w:hAnsiTheme="majorHAnsi" w:cstheme="majorBidi"/>
+          <w:bCs/>
+          <w:sz w:val="24"/>
+          <w:szCs w:val="24"/>
+        </w:rPr>
+        <w:t>And so on...................!!!!!!!!!</w:t>
+      </w:r>
+    </w:p>
+    <w:p>
+      <w:pPr>
+        <w:rPr>
+          <w:rFonts w:asciiTheme="majorHAnsi" w:eastAsiaTheme="majorEastAsia" w:hAnsiTheme="majorHAnsi" w:cstheme="majorBidi"/>
+          <w:b/>
+          <w:bCs/>
+          <w:color w:val="4F81BD" w:themeColor="accent1"/>
+          <w:sz w:val="26"/>
+          <w:szCs w:val="26"/>
+        </w:rPr>
+      </w:pPr>
+      <w:r>
+        <w:rPr>
+          <w:rFonts w:asciiTheme="majorHAnsi" w:eastAsiaTheme="majorEastAsia" w:hAnsiTheme="majorHAnsi" w:cstheme="majorBidi"/>
+          <w:b/>
+          <w:bCs/>
+          <w:color w:val="4F81BD" w:themeColor="accent1"/>
+          <w:sz w:val="26"/>
+          <w:szCs w:val="26"/>
+        </w:rPr>
+        <w:t>How FIBI evolve? :</w:t>
+      </w:r>
+    </w:p>
+    <w:p>
+      <w:pPr>
+        <w:pStyle w:val="ListParagraph"/>
+        <w:numPr>
+          <w:ilvl w:val="0"/>
+          <w:numId w:val="1"/>
+        </w:numPr>
+        <w:rPr>
+          <w:rFonts w:asciiTheme="majorHAnsi" w:eastAsiaTheme="majorEastAsia" w:hAnsiTheme="majorHAnsi" w:cstheme="majorBidi"/>
+          <w:bCs/>
+          <w:sz w:val="26"/>
+          <w:szCs w:val="26"/>
+        </w:rPr>
+      </w:pPr>
+      <w:r>
+        <w:rPr>
+          <w:rFonts w:asciiTheme="majorHAnsi" w:eastAsiaTheme="majorEastAsia" w:hAnsiTheme="majorHAnsi" w:cstheme="majorBidi"/>
+          <w:bCs/>
+          <w:sz w:val="26"/>
+          <w:szCs w:val="26"/>
+        </w:rPr>
+        <w:t>Coming soon..............</w:t>
       </w:r>
     </w:p>
     <w:sectPr>
+      <w:headerReference w:type="default" r:id="rId9"/>
       <w:pgSz w:w="11906" w:h="16838"/>
       <w:pgMar w:top="1440" w:right="1440" w:bottom="1440" w:left="1440" w:header="708" w:footer="708" w:gutter="0"/>
       <w:cols w:space="708"/>
+      <w:titlePg/>
       <w:docGrid w:linePitch="360"/>
     </w:sectPr>
   </w:body>
 </w:document>
+</file>
+
+<file path=word/endnotes.xml><?xml version="1.0" encoding="utf-8"?>
+<w:endnotes xmlns:ve="http://schemas.openxmlformats.org/markup-compatibility/2006" xmlns:o="urn:schemas-microsoft-com:office:office" xmlns:r="http://schemas.openxmlformats.org/officeDocument/2006/relationships" xmlns:m="http://schemas.openxmlformats.org/officeDocument/2006/math" xmlns:v="urn:schemas-microsoft-com:vml" xmlns:wp="http://schemas.openxmlformats.org/drawingml/2006/wordprocessingDrawing" xmlns:w10="urn:schemas-microsoft-com:office:word" xmlns:w="http://schemas.openxmlformats.org/wordprocessingml/2006/main" xmlns:wne="http://schemas.microsoft.com/office/word/2006/wordml">
+  <w:endnote w:type="separator" w:id="-1">
+    <w:p>
+      <w:pPr>
+        <w:spacing w:after="0" w:line="240" w:lineRule="auto"/>
+      </w:pPr>
+      <w:r>
+        <w:separator/>
+      </w:r>
+    </w:p>
+  </w:endnote>
+  <w:endnote w:type="continuationSeparator" w:id="0">
+    <w:p>
+      <w:pPr>
+        <w:spacing w:after="0" w:line="240" w:lineRule="auto"/>
+      </w:pPr>
+      <w:r>
+        <w:continuationSeparator/>
+      </w:r>
+    </w:p>
+  </w:endnote>
+</w:endnotes>
+</file>
+
+<file path=word/footnotes.xml><?xml version="1.0" encoding="utf-8"?>
+<w:footnotes xmlns:ve="http://schemas.openxmlformats.org/markup-compatibility/2006" xmlns:o="urn:schemas-microsoft-com:office:office" xmlns:r="http://schemas.openxmlformats.org/officeDocument/2006/relationships" xmlns:m="http://schemas.openxmlformats.org/officeDocument/2006/math" xmlns:v="urn:schemas-microsoft-com:vml" xmlns:wp="http://schemas.openxmlformats.org/drawingml/2006/wordprocessingDrawing" xmlns:w10="urn:schemas-microsoft-com:office:word" xmlns:w="http://schemas.openxmlformats.org/wordprocessingml/2006/main" xmlns:wne="http://schemas.microsoft.com/office/word/2006/wordml">
+  <w:footnote w:type="separator" w:id="-1">
+    <w:p>
+      <w:pPr>
+        <w:spacing w:after="0" w:line="240" w:lineRule="auto"/>
+      </w:pPr>
+      <w:r>
+        <w:separator/>
+      </w:r>
+    </w:p>
+  </w:footnote>
+  <w:footnote w:type="continuationSeparator" w:id="0">
+    <w:p>
+      <w:pPr>
+        <w:spacing w:after="0" w:line="240" w:lineRule="auto"/>
+      </w:pPr>
+      <w:r>
+        <w:continuationSeparator/>
+      </w:r>
+    </w:p>
+  </w:footnote>
+</w:footnotes>
+</file>
+
+<file path=word/header1.xml><?xml version="1.0" encoding="utf-8"?>
+<w:hdr xmlns:ve="http://schemas.openxmlformats.org/markup-compatibility/2006" xmlns:o="urn:schemas-microsoft-com:office:office" xmlns:r="http://schemas.openxmlformats.org/officeDocument/2006/relationships" xmlns:m="http://schemas.openxmlformats.org/officeDocument/2006/math" xmlns:v="urn:schemas-microsoft-com:vml" xmlns:wp="http://schemas.openxmlformats.org/drawingml/2006/wordprocessingDrawing" xmlns:w10="urn:schemas-microsoft-com:office:word" xmlns:w="http://schemas.openxmlformats.org/wordprocessingml/2006/main" xmlns:wne="http://schemas.microsoft.com/office/word/2006/wordml">
+  <w:p>
+    <w:pPr>
+      <w:pStyle w:val="Heading2"/>
+      <w:rPr>
+        <w:sz w:val="36"/>
+        <w:szCs w:val="32"/>
+      </w:rPr>
+    </w:pPr>
+    <w:r>
+      <w:rPr>
+        <w:sz w:val="36"/>
+        <w:szCs w:val="32"/>
+      </w:rPr>
+      <w:t>General Information about FIBI</w:t>
+    </w:r>
+  </w:p>
+</w:hdr>
+</file>
+
+<file path=word/numbering.xml><?xml version="1.0" encoding="utf-8"?>
+<w:numbering xmlns:ve="http://schemas.openxmlformats.org/markup-compatibility/2006" xmlns:o="urn:schemas-microsoft-com:office:office" xmlns:r="http://schemas.openxmlformats.org/officeDocument/2006/relationships" xmlns:m="http://schemas.openxmlformats.org/officeDocument/2006/math" xmlns:v="urn:schemas-microsoft-com:vml" xmlns:wp="http://schemas.openxmlformats.org/drawingml/2006/wordprocessingDrawing" xmlns:w10="urn:schemas-microsoft-com:office:word" xmlns:w="http://schemas.openxmlformats.org/wordprocessingml/2006/main" xmlns:wne="http://schemas.microsoft.com/office/word/2006/wordml">
+  <w:abstractNum w:abstractNumId="0">
+    <w:nsid w:val="249056F7"/>
+    <w:multiLevelType w:val="hybridMultilevel"/>
+    <w:tmpl w:val="843C5416"/>
+    <w:lvl w:ilvl="0" w:tplc="C976604A">
+      <w:numFmt w:val="bullet"/>
+      <w:lvlText w:val="-"/>
+      <w:lvlJc w:val="left"/>
+      <w:pPr>
+        <w:ind w:left="1040" w:hanging="360"/>
+      </w:pPr>
+      <w:rPr>
+        <w:rFonts w:ascii="Cambria" w:eastAsiaTheme="majorEastAsia" w:hAnsi="Cambria" w:cstheme="majorBidi" w:hint="default"/>
+      </w:rPr>
+    </w:lvl>
+    <w:lvl w:ilvl="1" w:tplc="08090003" w:tentative="1">
+      <w:start w:val="1"/>
+      <w:numFmt w:val="bullet"/>
+      <w:lvlText w:val="o"/>
+      <w:lvlJc w:val="left"/>
+      <w:pPr>
+        <w:ind w:left="1760" w:hanging="360"/>
+      </w:pPr>
+      <w:rPr>
+        <w:rFonts w:ascii="Courier New" w:hAnsi="Courier New" w:cs="Courier New" w:hint="default"/>
+      </w:rPr>
+    </w:lvl>
+    <w:lvl w:ilvl="2" w:tplc="08090005" w:tentative="1">
+      <w:start w:val="1"/>
+      <w:numFmt w:val="bullet"/>
+      <w:lvlText w:val=""/>
+      <w:lvlJc w:val="left"/>
+      <w:pPr>
+        <w:ind w:left="2480" w:hanging="360"/>
+      </w:pPr>
+      <w:rPr>
+        <w:rFonts w:ascii="Wingdings" w:hAnsi="Wingdings" w:hint="default"/>
+      </w:rPr>
+    </w:lvl>
+    <w:lvl w:ilvl="3" w:tplc="08090001" w:tentative="1">
+      <w:start w:val="1"/>
+      <w:numFmt w:val="bullet"/>
+      <w:lvlText w:val=""/>
+      <w:lvlJc w:val="left"/>
+      <w:pPr>
+        <w:ind w:left="3200" w:hanging="360"/>
+      </w:pPr>
+      <w:rPr>
+        <w:rFonts w:ascii="Symbol" w:hAnsi="Symbol" w:hint="default"/>
+      </w:rPr>
+    </w:lvl>
+    <w:lvl w:ilvl="4" w:tplc="08090003" w:tentative="1">
+      <w:start w:val="1"/>
+      <w:numFmt w:val="bullet"/>
+      <w:lvlText w:val="o"/>
+      <w:lvlJc w:val="left"/>
+      <w:pPr>
+        <w:ind w:left="3920" w:hanging="360"/>
+      </w:pPr>
+      <w:rPr>
+        <w:rFonts w:ascii="Courier New" w:hAnsi="Courier New" w:cs="Courier New" w:hint="default"/>
+      </w:rPr>
+    </w:lvl>
+    <w:lvl w:ilvl="5" w:tplc="08090005" w:tentative="1">
+      <w:start w:val="1"/>
+      <w:numFmt w:val="bullet"/>
+      <w:lvlText w:val=""/>
+      <w:lvlJc w:val="left"/>
+      <w:pPr>
+        <w:ind w:left="4640" w:hanging="360"/>
+      </w:pPr>
+      <w:rPr>
+        <w:rFonts w:ascii="Wingdings" w:hAnsi="Wingdings" w:hint="default"/>
+      </w:rPr>
+    </w:lvl>
+    <w:lvl w:ilvl="6" w:tplc="08090001" w:tentative="1">
+      <w:start w:val="1"/>
+      <w:numFmt w:val="bullet"/>
+      <w:lvlText w:val=""/>
+      <w:lvlJc w:val="left"/>
+      <w:pPr>
+        <w:ind w:left="5360" w:hanging="360"/>
+      </w:pPr>
+      <w:rPr>
+        <w:rFonts w:ascii="Symbol" w:hAnsi="Symbol" w:hint="default"/>
+      </w:rPr>
+    </w:lvl>
+    <w:lvl w:ilvl="7" w:tplc="08090003" w:tentative="1">
+      <w:start w:val="1"/>
+      <w:numFmt w:val="bullet"/>
+      <w:lvlText w:val="o"/>
+      <w:lvlJc w:val="left"/>
+      <w:pPr>
+        <w:ind w:left="6080" w:hanging="360"/>
+      </w:pPr>
+      <w:rPr>
+        <w:rFonts w:ascii="Courier New" w:hAnsi="Courier New" w:cs="Courier New" w:hint="default"/>
+      </w:rPr>
+    </w:lvl>
+    <w:lvl w:ilvl="8" w:tplc="08090005" w:tentative="1">
+      <w:start w:val="1"/>
+      <w:numFmt w:val="bullet"/>
+      <w:lvlText w:val=""/>
+      <w:lvlJc w:val="left"/>
+      <w:pPr>
+        <w:ind w:left="6800" w:hanging="360"/>
+      </w:pPr>
+      <w:rPr>
+        <w:rFonts w:ascii="Wingdings" w:hAnsi="Wingdings" w:hint="default"/>
+      </w:rPr>
+    </w:lvl>
+  </w:abstractNum>
+  <w:num w:numId="1">
+    <w:abstractNumId w:val="0"/>
+  </w:num>
+</w:numbering>
 </file>
 
 <file path=word/styles.xml><?xml version="1.0" encoding="utf-8"?>
@@ -286,7 +1466,566 @@
       <w:szCs w:val="28"/>
     </w:rPr>
   </w:style>
+  <w:style w:type="paragraph" w:styleId="NoSpacing">
+    <w:name w:val="No Spacing"/>
+    <w:link w:val="NoSpacingChar"/>
+    <w:uiPriority w:val="1"/>
+    <w:qFormat/>
+    <w:rsid w:val="00047B84"/>
+    <w:pPr>
+      <w:spacing w:after="0" w:line="240" w:lineRule="auto"/>
+    </w:pPr>
+    <w:rPr>
+      <w:rFonts w:eastAsiaTheme="minorEastAsia"/>
+      <w:lang w:val="en-US"/>
+    </w:rPr>
+  </w:style>
+  <w:style w:type="character" w:customStyle="1" w:styleId="NoSpacingChar">
+    <w:name w:val="No Spacing Char"/>
+    <w:basedOn w:val="DefaultParagraphFont"/>
+    <w:link w:val="NoSpacing"/>
+    <w:uiPriority w:val="1"/>
+    <w:rsid w:val="00047B84"/>
+    <w:rPr>
+      <w:rFonts w:eastAsiaTheme="minorEastAsia"/>
+      <w:lang w:val="en-US"/>
+    </w:rPr>
+  </w:style>
+  <w:style w:type="paragraph" w:styleId="BalloonText">
+    <w:name w:val="Balloon Text"/>
+    <w:basedOn w:val="Normal"/>
+    <w:link w:val="BalloonTextChar"/>
+    <w:uiPriority w:val="99"/>
+    <w:semiHidden/>
+    <w:unhideWhenUsed/>
+    <w:rsid w:val="00047B84"/>
+    <w:pPr>
+      <w:spacing w:after="0" w:line="240" w:lineRule="auto"/>
+    </w:pPr>
+    <w:rPr>
+      <w:rFonts w:ascii="Tahoma" w:hAnsi="Tahoma" w:cs="Tahoma"/>
+      <w:sz w:val="16"/>
+      <w:szCs w:val="16"/>
+    </w:rPr>
+  </w:style>
+  <w:style w:type="character" w:customStyle="1" w:styleId="BalloonTextChar">
+    <w:name w:val="Balloon Text Char"/>
+    <w:basedOn w:val="DefaultParagraphFont"/>
+    <w:link w:val="BalloonText"/>
+    <w:uiPriority w:val="99"/>
+    <w:semiHidden/>
+    <w:rsid w:val="00047B84"/>
+    <w:rPr>
+      <w:rFonts w:ascii="Tahoma" w:hAnsi="Tahoma" w:cs="Tahoma"/>
+      <w:sz w:val="16"/>
+      <w:szCs w:val="16"/>
+    </w:rPr>
+  </w:style>
+  <w:style w:type="paragraph" w:styleId="Header">
+    <w:name w:val="header"/>
+    <w:basedOn w:val="Normal"/>
+    <w:link w:val="HeaderChar"/>
+    <w:uiPriority w:val="99"/>
+    <w:semiHidden/>
+    <w:unhideWhenUsed/>
+    <w:rsid w:val="008C5DBD"/>
+    <w:pPr>
+      <w:tabs>
+        <w:tab w:val="center" w:pos="4513"/>
+        <w:tab w:val="right" w:pos="9026"/>
+      </w:tabs>
+      <w:spacing w:after="0" w:line="240" w:lineRule="auto"/>
+    </w:pPr>
+  </w:style>
+  <w:style w:type="character" w:customStyle="1" w:styleId="HeaderChar">
+    <w:name w:val="Header Char"/>
+    <w:basedOn w:val="DefaultParagraphFont"/>
+    <w:link w:val="Header"/>
+    <w:uiPriority w:val="99"/>
+    <w:semiHidden/>
+    <w:rsid w:val="008C5DBD"/>
+  </w:style>
+  <w:style w:type="paragraph" w:styleId="Footer">
+    <w:name w:val="footer"/>
+    <w:basedOn w:val="Normal"/>
+    <w:link w:val="FooterChar"/>
+    <w:uiPriority w:val="99"/>
+    <w:semiHidden/>
+    <w:unhideWhenUsed/>
+    <w:rsid w:val="008C5DBD"/>
+    <w:pPr>
+      <w:tabs>
+        <w:tab w:val="center" w:pos="4513"/>
+        <w:tab w:val="right" w:pos="9026"/>
+      </w:tabs>
+      <w:spacing w:after="0" w:line="240" w:lineRule="auto"/>
+    </w:pPr>
+  </w:style>
+  <w:style w:type="character" w:customStyle="1" w:styleId="FooterChar">
+    <w:name w:val="Footer Char"/>
+    <w:basedOn w:val="DefaultParagraphFont"/>
+    <w:link w:val="Footer"/>
+    <w:uiPriority w:val="99"/>
+    <w:semiHidden/>
+    <w:rsid w:val="008C5DBD"/>
+  </w:style>
+  <w:style w:type="paragraph" w:styleId="ListParagraph">
+    <w:name w:val="List Paragraph"/>
+    <w:basedOn w:val="Normal"/>
+    <w:uiPriority w:val="34"/>
+    <w:qFormat/>
+    <w:rsid w:val="002977DF"/>
+    <w:pPr>
+      <w:ind w:left="720"/>
+      <w:contextualSpacing/>
+    </w:pPr>
+  </w:style>
 </w:styles>
+</file>
+
+<file path=word/glossary/document.xml><?xml version="1.0" encoding="utf-8"?>
+<w:glossaryDocument xmlns:ve="http://schemas.openxmlformats.org/markup-compatibility/2006" xmlns:o="urn:schemas-microsoft-com:office:office" xmlns:r="http://schemas.openxmlformats.org/officeDocument/2006/relationships" xmlns:m="http://schemas.openxmlformats.org/officeDocument/2006/math" xmlns:v="urn:schemas-microsoft-com:vml" xmlns:wp="http://schemas.openxmlformats.org/drawingml/2006/wordprocessingDrawing" xmlns:w10="urn:schemas-microsoft-com:office:word" xmlns:w="http://schemas.openxmlformats.org/wordprocessingml/2006/main" xmlns:wne="http://schemas.microsoft.com/office/word/2006/wordml">
+  <w:docParts>
+    <w:docPart>
+      <w:docPartPr>
+        <w:name w:val="A55F1D715EB944889E86BA2673117717"/>
+        <w:category>
+          <w:name w:val="General"/>
+          <w:gallery w:val="placeholder"/>
+        </w:category>
+        <w:types>
+          <w:type w:val="bbPlcHdr"/>
+        </w:types>
+        <w:behaviors>
+          <w:behavior w:val="content"/>
+        </w:behaviors>
+        <w:guid w:val="{8B934522-C201-434F-8D45-B38F039F7CC4}"/>
+      </w:docPartPr>
+      <w:docPartBody>
+        <w:p>
+          <w:pPr>
+            <w:pStyle w:val="A55F1D715EB944889E86BA2673117717"/>
+          </w:pPr>
+          <w:r>
+            <w:rPr>
+              <w:color w:val="FFFFFF" w:themeColor="background1"/>
+              <w:sz w:val="80"/>
+              <w:szCs w:val="80"/>
+            </w:rPr>
+            <w:t>[Type the document title]</w:t>
+          </w:r>
+        </w:p>
+      </w:docPartBody>
+    </w:docPart>
+    <w:docPart>
+      <w:docPartPr>
+        <w:name w:val="75F989F9CA5B459BB382028334F1C0A0"/>
+        <w:category>
+          <w:name w:val="General"/>
+          <w:gallery w:val="placeholder"/>
+        </w:category>
+        <w:types>
+          <w:type w:val="bbPlcHdr"/>
+        </w:types>
+        <w:behaviors>
+          <w:behavior w:val="content"/>
+        </w:behaviors>
+        <w:guid w:val="{BCE57323-E377-41CA-9195-9CC49C91929F}"/>
+      </w:docPartPr>
+      <w:docPartBody>
+        <w:p>
+          <w:pPr>
+            <w:pStyle w:val="75F989F9CA5B459BB382028334F1C0A0"/>
+          </w:pPr>
+          <w:r>
+            <w:rPr>
+              <w:color w:val="FFFFFF" w:themeColor="background1"/>
+              <w:sz w:val="40"/>
+              <w:szCs w:val="40"/>
+            </w:rPr>
+            <w:t>[Type the document subtitle]</w:t>
+          </w:r>
+        </w:p>
+      </w:docPartBody>
+    </w:docPart>
+    <w:docPart>
+      <w:docPartPr>
+        <w:name w:val="34ECD26ECA9D4D78908A0A51AE96D7DC"/>
+        <w:category>
+          <w:name w:val="General"/>
+          <w:gallery w:val="placeholder"/>
+        </w:category>
+        <w:types>
+          <w:type w:val="bbPlcHdr"/>
+        </w:types>
+        <w:behaviors>
+          <w:behavior w:val="content"/>
+        </w:behaviors>
+        <w:guid w:val="{B237E8E5-B85F-4501-A2E2-686FBCFF3784}"/>
+      </w:docPartPr>
+      <w:docPartBody>
+        <w:p>
+          <w:pPr>
+            <w:pStyle w:val="34ECD26ECA9D4D78908A0A51AE96D7DC"/>
+          </w:pPr>
+          <w:r>
+            <w:rPr>
+              <w:color w:val="FFFFFF" w:themeColor="background1"/>
+            </w:rPr>
+            <w:t>[Type the abstract of the document here. The abstract is typically a short summary of the contents of the document. Type the abstract of the document here. The abstract is typically a short summary of the contents of the document.]</w:t>
+          </w:r>
+        </w:p>
+      </w:docPartBody>
+    </w:docPart>
+    <w:docPart>
+      <w:docPartPr>
+        <w:name w:val="BA6686CC6B1D497C9FC5F84F659639D7"/>
+        <w:category>
+          <w:name w:val="General"/>
+          <w:gallery w:val="placeholder"/>
+        </w:category>
+        <w:types>
+          <w:type w:val="bbPlcHdr"/>
+        </w:types>
+        <w:behaviors>
+          <w:behavior w:val="content"/>
+        </w:behaviors>
+        <w:guid w:val="{D736210F-D9BC-4EDD-ABD9-D3F787E7CCB2}"/>
+      </w:docPartPr>
+      <w:docPartBody>
+        <w:p>
+          <w:pPr>
+            <w:pStyle w:val="BA6686CC6B1D497C9FC5F84F659639D7"/>
+          </w:pPr>
+          <w:r>
+            <w:rPr>
+              <w:color w:val="FFFFFF" w:themeColor="background1"/>
+              <w:sz w:val="48"/>
+              <w:szCs w:val="48"/>
+            </w:rPr>
+            <w:t>[Year]</w:t>
+          </w:r>
+        </w:p>
+      </w:docPartBody>
+    </w:docPart>
+  </w:docParts>
+</w:glossaryDocument>
+</file>
+
+<file path=word/glossary/fontTable.xml><?xml version="1.0" encoding="utf-8"?>
+<w:fonts xmlns:r="http://schemas.openxmlformats.org/officeDocument/2006/relationships" xmlns:w="http://schemas.openxmlformats.org/wordprocessingml/2006/main">
+  <w:font w:name="Cambria">
+    <w:panose1 w:val="02040503050406030204"/>
+    <w:charset w:val="00"/>
+    <w:family w:val="roman"/>
+    <w:pitch w:val="variable"/>
+    <w:sig w:usb0="E00002FF" w:usb1="400004FF" w:usb2="00000000" w:usb3="00000000" w:csb0="0000019F" w:csb1="00000000"/>
+  </w:font>
+  <w:font w:name="Times New Roman">
+    <w:panose1 w:val="02020603050405020304"/>
+    <w:charset w:val="00"/>
+    <w:family w:val="roman"/>
+    <w:pitch w:val="variable"/>
+    <w:sig w:usb0="E0002EFF" w:usb1="C0007843" w:usb2="00000009" w:usb3="00000000" w:csb0="000001FF" w:csb1="00000000"/>
+  </w:font>
+  <w:font w:name="Courier New">
+    <w:panose1 w:val="02070309020205020404"/>
+    <w:charset w:val="00"/>
+    <w:family w:val="modern"/>
+    <w:pitch w:val="fixed"/>
+    <w:sig w:usb0="E0002EFF" w:usb1="C0007843" w:usb2="00000009" w:usb3="00000000" w:csb0="000001FF" w:csb1="00000000"/>
+  </w:font>
+  <w:font w:name="Wingdings">
+    <w:panose1 w:val="05000000000000000000"/>
+    <w:charset w:val="02"/>
+    <w:family w:val="auto"/>
+    <w:pitch w:val="variable"/>
+    <w:sig w:usb0="00000000" w:usb1="10000000" w:usb2="00000000" w:usb3="00000000" w:csb0="80000000" w:csb1="00000000"/>
+  </w:font>
+  <w:font w:name="Symbol">
+    <w:panose1 w:val="05050102010706020507"/>
+    <w:charset w:val="02"/>
+    <w:family w:val="roman"/>
+    <w:pitch w:val="variable"/>
+    <w:sig w:usb0="00000000" w:usb1="10000000" w:usb2="00000000" w:usb3="00000000" w:csb0="80000000" w:csb1="00000000"/>
+  </w:font>
+  <w:font w:name="Calibri">
+    <w:panose1 w:val="020F0502020204030204"/>
+    <w:charset w:val="00"/>
+    <w:family w:val="swiss"/>
+    <w:pitch w:val="variable"/>
+    <w:sig w:usb0="E00002FF" w:usb1="4000ACFF" w:usb2="00000001" w:usb3="00000000" w:csb0="0000019F" w:csb1="00000000"/>
+  </w:font>
+  <w:font w:name="Tahoma">
+    <w:panose1 w:val="020B0604030504040204"/>
+    <w:charset w:val="00"/>
+    <w:family w:val="swiss"/>
+    <w:notTrueType/>
+    <w:pitch w:val="variable"/>
+    <w:sig w:usb0="00000003" w:usb1="00000000" w:usb2="00000000" w:usb3="00000000" w:csb0="00000001" w:csb1="00000000"/>
+  </w:font>
+</w:fonts>
+</file>
+
+<file path=word/glossary/settings.xml><?xml version="1.0" encoding="utf-8"?>
+<w:settings xmlns:o="urn:schemas-microsoft-com:office:office" xmlns:r="http://schemas.openxmlformats.org/officeDocument/2006/relationships" xmlns:m="http://schemas.openxmlformats.org/officeDocument/2006/math" xmlns:v="urn:schemas-microsoft-com:vml" xmlns:w10="urn:schemas-microsoft-com:office:word" xmlns:w="http://schemas.openxmlformats.org/wordprocessingml/2006/main" xmlns:sl="http://schemas.openxmlformats.org/schemaLibrary/2006/main">
+  <w:view w:val="normal"/>
+  <w:defaultTabStop w:val="720"/>
+  <w:characterSpacingControl w:val="doNotCompress"/>
+  <w:compat>
+    <w:useFELayout/>
+  </w:compat>
+  <w:rsids>
+    <w:rsidRoot w:val="00D62621"/>
+    <w:rsid w:val="000273B3"/>
+    <w:rsid w:val="00323428"/>
+    <w:rsid w:val="00A153FB"/>
+    <w:rsid w:val="00D62621"/>
+  </w:rsids>
+  <m:mathPr>
+    <m:mathFont m:val="Cambria Math"/>
+    <m:brkBin m:val="before"/>
+    <m:brkBinSub m:val="--"/>
+    <m:smallFrac m:val="off"/>
+    <m:dispDef/>
+    <m:lMargin m:val="0"/>
+    <m:rMargin m:val="0"/>
+    <m:defJc m:val="centerGroup"/>
+    <m:wrapIndent m:val="1440"/>
+    <m:intLim m:val="subSup"/>
+    <m:naryLim m:val="undOvr"/>
+  </m:mathPr>
+  <w:themeFontLang w:val="en-GB"/>
+  <w:clrSchemeMapping w:bg1="light1" w:t1="dark1" w:bg2="light2" w:t2="dark2" w:accent1="accent1" w:accent2="accent2" w:accent3="accent3" w:accent4="accent4" w:accent5="accent5" w:accent6="accent6" w:hyperlink="hyperlink" w:followedHyperlink="followedHyperlink"/>
+  <w:decimalSymbol w:val="."/>
+  <w:listSeparator w:val=","/>
+</w:settings>
+</file>
+
+<file path=word/glossary/styles.xml><?xml version="1.0" encoding="utf-8"?>
+<w:styles xmlns:r="http://schemas.openxmlformats.org/officeDocument/2006/relationships" xmlns:w="http://schemas.openxmlformats.org/wordprocessingml/2006/main">
+  <w:docDefaults>
+    <w:rPrDefault>
+      <w:rPr>
+        <w:rFonts w:asciiTheme="minorHAnsi" w:eastAsiaTheme="minorEastAsia" w:hAnsiTheme="minorHAnsi" w:cstheme="minorBidi"/>
+        <w:sz w:val="22"/>
+        <w:szCs w:val="22"/>
+        <w:lang w:val="en-GB" w:eastAsia="en-GB" w:bidi="ar-SA"/>
+      </w:rPr>
+    </w:rPrDefault>
+    <w:pPrDefault>
+      <w:pPr>
+        <w:spacing w:after="200" w:line="276" w:lineRule="auto"/>
+      </w:pPr>
+    </w:pPrDefault>
+  </w:docDefaults>
+  <w:latentStyles w:defLockedState="0" w:defUIPriority="99" w:defSemiHidden="1" w:defUnhideWhenUsed="1" w:defQFormat="0" w:count="267">
+    <w:lsdException w:name="Normal" w:semiHidden="0" w:uiPriority="0" w:unhideWhenUsed="0" w:qFormat="1"/>
+    <w:lsdException w:name="heading 1" w:semiHidden="0" w:uiPriority="9" w:unhideWhenUsed="0" w:qFormat="1"/>
+    <w:lsdException w:name="heading 2" w:uiPriority="9" w:qFormat="1"/>
+    <w:lsdException w:name="heading 3" w:uiPriority="9" w:qFormat="1"/>
+    <w:lsdException w:name="heading 4" w:uiPriority="9" w:qFormat="1"/>
+    <w:lsdException w:name="heading 5" w:uiPriority="9" w:qFormat="1"/>
+    <w:lsdException w:name="heading 6" w:uiPriority="9" w:qFormat="1"/>
+    <w:lsdException w:name="heading 7" w:uiPriority="9" w:qFormat="1"/>
+    <w:lsdException w:name="heading 8" w:uiPriority="9" w:qFormat="1"/>
+    <w:lsdException w:name="heading 9" w:uiPriority="9" w:qFormat="1"/>
+    <w:lsdException w:name="toc 1" w:uiPriority="39"/>
+    <w:lsdException w:name="toc 2" w:uiPriority="39"/>
+    <w:lsdException w:name="toc 3" w:uiPriority="39"/>
+    <w:lsdException w:name="toc 4" w:uiPriority="39"/>
+    <w:lsdException w:name="toc 5" w:uiPriority="39"/>
+    <w:lsdException w:name="toc 6" w:uiPriority="39"/>
+    <w:lsdException w:name="toc 7" w:uiPriority="39"/>
+    <w:lsdException w:name="toc 8" w:uiPriority="39"/>
+    <w:lsdException w:name="toc 9" w:uiPriority="39"/>
+    <w:lsdException w:name="caption" w:uiPriority="35" w:qFormat="1"/>
+    <w:lsdException w:name="Title" w:semiHidden="0" w:uiPriority="10" w:unhideWhenUsed="0" w:qFormat="1"/>
+    <w:lsdException w:name="Default Paragraph Font" w:uiPriority="1"/>
+    <w:lsdException w:name="Subtitle" w:semiHidden="0" w:uiPriority="11" w:unhideWhenUsed="0" w:qFormat="1"/>
+    <w:lsdException w:name="Strong" w:semiHidden="0" w:uiPriority="22" w:unhideWhenUsed="0" w:qFormat="1"/>
+    <w:lsdException w:name="Emphasis" w:semiHidden="0" w:uiPriority="20" w:unhideWhenUsed="0" w:qFormat="1"/>
+    <w:lsdException w:name="Table Grid" w:semiHidden="0" w:uiPriority="59" w:unhideWhenUsed="0"/>
+    <w:lsdException w:name="Placeholder Text" w:unhideWhenUsed="0"/>
+    <w:lsdException w:name="No Spacing" w:semiHidden="0" w:uiPriority="1" w:unhideWhenUsed="0" w:qFormat="1"/>
+    <w:lsdException w:name="Light Shading" w:semiHidden="0" w:uiPriority="60" w:unhideWhenUsed="0"/>
+    <w:lsdException w:name="Light List" w:semiHidden="0" w:uiPriority="61" w:unhideWhenUsed="0"/>
+    <w:lsdException w:name="Light Grid" w:semiHidden="0" w:uiPriority="62" w:unhideWhenUsed="0"/>
+    <w:lsdException w:name="Medium Shading 1" w:semiHidden="0" w:uiPriority="63" w:unhideWhenUsed="0"/>
+    <w:lsdException w:name="Medium Shading 2" w:semiHidden="0" w:uiPriority="64" w:unhideWhenUsed="0"/>
+    <w:lsdException w:name="Medium List 1" w:semiHidden="0" w:uiPriority="65" w:unhideWhenUsed="0"/>
+    <w:lsdException w:name="Medium List 2" w:semiHidden="0" w:uiPriority="66" w:unhideWhenUsed="0"/>
+    <w:lsdException w:name="Medium Grid 1" w:semiHidden="0" w:uiPriority="67" w:unhideWhenUsed="0"/>
+    <w:lsdException w:name="Medium Grid 2" w:semiHidden="0" w:uiPriority="68" w:unhideWhenUsed="0"/>
+    <w:lsdException w:name="Medium Grid 3" w:semiHidden="0" w:uiPriority="69" w:unhideWhenUsed="0"/>
+    <w:lsdException w:name="Dark List" w:semiHidden="0" w:uiPriority="70" w:unhideWhenUsed="0"/>
+    <w:lsdException w:name="Colorful Shading" w:semiHidden="0" w:uiPriority="71" w:unhideWhenUsed="0"/>
+    <w:lsdException w:name="Colorful List" w:semiHidden="0" w:uiPriority="72" w:unhideWhenUsed="0"/>
+    <w:lsdException w:name="Colorful Grid" w:semiHidden="0" w:uiPriority="73" w:unhideWhenUsed="0"/>
+    <w:lsdException w:name="Light Shading Accent 1" w:semiHidden="0" w:uiPriority="60" w:unhideWhenUsed="0"/>
+    <w:lsdException w:name="Light List Accent 1" w:semiHidden="0" w:uiPriority="61" w:unhideWhenUsed="0"/>
+    <w:lsdException w:name="Light Grid Accent 1" w:semiHidden="0" w:uiPriority="62" w:unhideWhenUsed="0"/>
+    <w:lsdException w:name="Medium Shading 1 Accent 1" w:semiHidden="0" w:uiPriority="63" w:unhideWhenUsed="0"/>
+    <w:lsdException w:name="Medium Shading 2 Accent 1" w:semiHidden="0" w:uiPriority="64" w:unhideWhenUsed="0"/>
+    <w:lsdException w:name="Medium List 1 Accent 1" w:semiHidden="0" w:uiPriority="65" w:unhideWhenUsed="0"/>
+    <w:lsdException w:name="Revision" w:unhideWhenUsed="0"/>
+    <w:lsdException w:name="List Paragraph" w:semiHidden="0" w:uiPriority="34" w:unhideWhenUsed="0" w:qFormat="1"/>
+    <w:lsdException w:name="Quote" w:semiHidden="0" w:uiPriority="29" w:unhideWhenUsed="0" w:qFormat="1"/>
+    <w:lsdException w:name="Intense Quote" w:semiHidden="0" w:uiPriority="30" w:unhideWhenUsed="0" w:qFormat="1"/>
+    <w:lsdException w:name="Medium List 2 Accent 1" w:semiHidden="0" w:uiPriority="66" w:unhideWhenUsed="0"/>
+    <w:lsdException w:name="Medium Grid 1 Accent 1" w:semiHidden="0" w:uiPriority="67" w:unhideWhenUsed="0"/>
+    <w:lsdException w:name="Medium Grid 2 Accent 1" w:semiHidden="0" w:uiPriority="68" w:unhideWhenUsed="0"/>
+    <w:lsdException w:name="Medium Grid 3 Accent 1" w:semiHidden="0" w:uiPriority="69" w:unhideWhenUsed="0"/>
+    <w:lsdException w:name="Dark List Accent 1" w:semiHidden="0" w:uiPriority="70" w:unhideWhenUsed="0"/>
+    <w:lsdException w:name="Colorful Shading Accent 1" w:semiHidden="0" w:uiPriority="71" w:unhideWhenUsed="0"/>
+    <w:lsdException w:name="Colorful List Accent 1" w:semiHidden="0" w:uiPriority="72" w:unhideWhenUsed="0"/>
+    <w:lsdException w:name="Colorful Grid Accent 1" w:semiHidden="0" w:uiPriority="73" w:unhideWhenUsed="0"/>
+    <w:lsdException w:name="Light Shading Accent 2" w:semiHidden="0" w:uiPriority="60" w:unhideWhenUsed="0"/>
+    <w:lsdException w:name="Light List Accent 2" w:semiHidden="0" w:uiPriority="61" w:unhideWhenUsed="0"/>
+    <w:lsdException w:name="Light Grid Accent 2" w:semiHidden="0" w:uiPriority="62" w:unhideWhenUsed="0"/>
+    <w:lsdException w:name="Medium Shading 1 Accent 2" w:semiHidden="0" w:uiPriority="63" w:unhideWhenUsed="0"/>
+    <w:lsdException w:name="Medium Shading 2 Accent 2" w:semiHidden="0" w:uiPriority="64" w:unhideWhenUsed="0"/>
+    <w:lsdException w:name="Medium List 1 Accent 2" w:semiHidden="0" w:uiPriority="65" w:unhideWhenUsed="0"/>
+    <w:lsdException w:name="Medium List 2 Accent 2" w:semiHidden="0" w:uiPriority="66" w:unhideWhenUsed="0"/>
+    <w:lsdException w:name="Medium Grid 1 Accent 2" w:semiHidden="0" w:uiPriority="67" w:unhideWhenUsed="0"/>
+    <w:lsdException w:name="Medium Grid 2 Accent 2" w:semiHidden="0" w:uiPriority="68" w:unhideWhenUsed="0"/>
+    <w:lsdException w:name="Medium Grid 3 Accent 2" w:semiHidden="0" w:uiPriority="69" w:unhideWhenUsed="0"/>
+    <w:lsdException w:name="Dark List Accent 2" w:semiHidden="0" w:uiPriority="70" w:unhideWhenUsed="0"/>
+    <w:lsdException w:name="Colorful Shading Accent 2" w:semiHidden="0" w:uiPriority="71" w:unhideWhenUsed="0"/>
+    <w:lsdException w:name="Colorful List Accent 2" w:semiHidden="0" w:uiPriority="72" w:unhideWhenUsed="0"/>
+    <w:lsdException w:name="Colorful Grid Accent 2" w:semiHidden="0" w:uiPriority="73" w:unhideWhenUsed="0"/>
+    <w:lsdException w:name="Light Shading Accent 3" w:semiHidden="0" w:uiPriority="60" w:unhideWhenUsed="0"/>
+    <w:lsdException w:name="Light List Accent 3" w:semiHidden="0" w:uiPriority="61" w:unhideWhenUsed="0"/>
+    <w:lsdException w:name="Light Grid Accent 3" w:semiHidden="0" w:uiPriority="62" w:unhideWhenUsed="0"/>
+    <w:lsdException w:name="Medium Shading 1 Accent 3" w:semiHidden="0" w:uiPriority="63" w:unhideWhenUsed="0"/>
+    <w:lsdException w:name="Medium Shading 2 Accent 3" w:semiHidden="0" w:uiPriority="64" w:unhideWhenUsed="0"/>
+    <w:lsdException w:name="Medium List 1 Accent 3" w:semiHidden="0" w:uiPriority="65" w:unhideWhenUsed="0"/>
+    <w:lsdException w:name="Medium List 2 Accent 3" w:semiHidden="0" w:uiPriority="66" w:unhideWhenUsed="0"/>
+    <w:lsdException w:name="Medium Grid 1 Accent 3" w:semiHidden="0" w:uiPriority="67" w:unhideWhenUsed="0"/>
+    <w:lsdException w:name="Medium Grid 2 Accent 3" w:semiHidden="0" w:uiPriority="68" w:unhideWhenUsed="0"/>
+    <w:lsdException w:name="Medium Grid 3 Accent 3" w:semiHidden="0" w:uiPriority="69" w:unhideWhenUsed="0"/>
+    <w:lsdException w:name="Dark List Accent 3" w:semiHidden="0" w:uiPriority="70" w:unhideWhenUsed="0"/>
+    <w:lsdException w:name="Colorful Shading Accent 3" w:semiHidden="0" w:uiPriority="71" w:unhideWhenUsed="0"/>
+    <w:lsdException w:name="Colorful List Accent 3" w:semiHidden="0" w:uiPriority="72" w:unhideWhenUsed="0"/>
+    <w:lsdException w:name="Colorful Grid Accent 3" w:semiHidden="0" w:uiPriority="73" w:unhideWhenUsed="0"/>
+    <w:lsdException w:name="Light Shading Accent 4" w:semiHidden="0" w:uiPriority="60" w:unhideWhenUsed="0"/>
+    <w:lsdException w:name="Light List Accent 4" w:semiHidden="0" w:uiPriority="61" w:unhideWhenUsed="0"/>
+    <w:lsdException w:name="Light Grid Accent 4" w:semiHidden="0" w:uiPriority="62" w:unhideWhenUsed="0"/>
+    <w:lsdException w:name="Medium Shading 1 Accent 4" w:semiHidden="0" w:uiPriority="63" w:unhideWhenUsed="0"/>
+    <w:lsdException w:name="Medium Shading 2 Accent 4" w:semiHidden="0" w:uiPriority="64" w:unhideWhenUsed="0"/>
+    <w:lsdException w:name="Medium List 1 Accent 4" w:semiHidden="0" w:uiPriority="65" w:unhideWhenUsed="0"/>
+    <w:lsdException w:name="Medium List 2 Accent 4" w:semiHidden="0" w:uiPriority="66" w:unhideWhenUsed="0"/>
+    <w:lsdException w:name="Medium Grid 1 Accent 4" w:semiHidden="0" w:uiPriority="67" w:unhideWhenUsed="0"/>
+    <w:lsdException w:name="Medium Grid 2 Accent 4" w:semiHidden="0" w:uiPriority="68" w:unhideWhenUsed="0"/>
+    <w:lsdException w:name="Medium Grid 3 Accent 4" w:semiHidden="0" w:uiPriority="69" w:unhideWhenUsed="0"/>
+    <w:lsdException w:name="Dark List Accent 4" w:semiHidden="0" w:uiPriority="70" w:unhideWhenUsed="0"/>
+    <w:lsdException w:name="Colorful Shading Accent 4" w:semiHidden="0" w:uiPriority="71" w:unhideWhenUsed="0"/>
+    <w:lsdException w:name="Colorful List Accent 4" w:semiHidden="0" w:uiPriority="72" w:unhideWhenUsed="0"/>
+    <w:lsdException w:name="Colorful Grid Accent 4" w:semiHidden="0" w:uiPriority="73" w:unhideWhenUsed="0"/>
+    <w:lsdException w:name="Light Shading Accent 5" w:semiHidden="0" w:uiPriority="60" w:unhideWhenUsed="0"/>
+    <w:lsdException w:name="Light List Accent 5" w:semiHidden="0" w:uiPriority="61" w:unhideWhenUsed="0"/>
+    <w:lsdException w:name="Light Grid Accent 5" w:semiHidden="0" w:uiPriority="62" w:unhideWhenUsed="0"/>
+    <w:lsdException w:name="Medium Shading 1 Accent 5" w:semiHidden="0" w:uiPriority="63" w:unhideWhenUsed="0"/>
+    <w:lsdException w:name="Medium Shading 2 Accent 5" w:semiHidden="0" w:uiPriority="64" w:unhideWhenUsed="0"/>
+    <w:lsdException w:name="Medium List 1 Accent 5" w:semiHidden="0" w:uiPriority="65" w:unhideWhenUsed="0"/>
+    <w:lsdException w:name="Medium List 2 Accent 5" w:semiHidden="0" w:uiPriority="66" w:unhideWhenUsed="0"/>
+    <w:lsdException w:name="Medium Grid 1 Accent 5" w:semiHidden="0" w:uiPriority="67" w:unhideWhenUsed="0"/>
+    <w:lsdException w:name="Medium Grid 2 Accent 5" w:semiHidden="0" w:uiPriority="68" w:unhideWhenUsed="0"/>
+    <w:lsdException w:name="Medium Grid 3 Accent 5" w:semiHidden="0" w:uiPriority="69" w:unhideWhenUsed="0"/>
+    <w:lsdException w:name="Dark List Accent 5" w:semiHidden="0" w:uiPriority="70" w:unhideWhenUsed="0"/>
+    <w:lsdException w:name="Colorful Shading Accent 5" w:semiHidden="0" w:uiPriority="71" w:unhideWhenUsed="0"/>
+    <w:lsdException w:name="Colorful List Accent 5" w:semiHidden="0" w:uiPriority="72" w:unhideWhenUsed="0"/>
+    <w:lsdException w:name="Colorful Grid Accent 5" w:semiHidden="0" w:uiPriority="73" w:unhideWhenUsed="0"/>
+    <w:lsdException w:name="Light Shading Accent 6" w:semiHidden="0" w:uiPriority="60" w:unhideWhenUsed="0"/>
+    <w:lsdException w:name="Light List Accent 6" w:semiHidden="0" w:uiPriority="61" w:unhideWhenUsed="0"/>
+    <w:lsdException w:name="Light Grid Accent 6" w:semiHidden="0" w:uiPriority="62" w:unhideWhenUsed="0"/>
+    <w:lsdException w:name="Medium Shading 1 Accent 6" w:semiHidden="0" w:uiPriority="63" w:unhideWhenUsed="0"/>
+    <w:lsdException w:name="Medium Shading 2 Accent 6" w:semiHidden="0" w:uiPriority="64" w:unhideWhenUsed="0"/>
+    <w:lsdException w:name="Medium List 1 Accent 6" w:semiHidden="0" w:uiPriority="65" w:unhideWhenUsed="0"/>
+    <w:lsdException w:name="Medium List 2 Accent 6" w:semiHidden="0" w:uiPriority="66" w:unhideWhenUsed="0"/>
+    <w:lsdException w:name="Medium Grid 1 Accent 6" w:semiHidden="0" w:uiPriority="67" w:unhideWhenUsed="0"/>
+    <w:lsdException w:name="Medium Grid 2 Accent 6" w:semiHidden="0" w:uiPriority="68" w:unhideWhenUsed="0"/>
+    <w:lsdException w:name="Medium Grid 3 Accent 6" w:semiHidden="0" w:uiPriority="69" w:unhideWhenUsed="0"/>
+    <w:lsdException w:name="Dark List Accent 6" w:semiHidden="0" w:uiPriority="70" w:unhideWhenUsed="0"/>
+    <w:lsdException w:name="Colorful Shading Accent 6" w:semiHidden="0" w:uiPriority="71" w:unhideWhenUsed="0"/>
+    <w:lsdException w:name="Colorful List Accent 6" w:semiHidden="0" w:uiPriority="72" w:unhideWhenUsed="0"/>
+    <w:lsdException w:name="Colorful Grid Accent 6" w:semiHidden="0" w:uiPriority="73" w:unhideWhenUsed="0"/>
+    <w:lsdException w:name="Subtle Emphasis" w:semiHidden="0" w:uiPriority="19" w:unhideWhenUsed="0" w:qFormat="1"/>
+    <w:lsdException w:name="Intense Emphasis" w:semiHidden="0" w:uiPriority="21" w:unhideWhenUsed="0" w:qFormat="1"/>
+    <w:lsdException w:name="Subtle Reference" w:semiHidden="0" w:uiPriority="31" w:unhideWhenUsed="0" w:qFormat="1"/>
+    <w:lsdException w:name="Intense Reference" w:semiHidden="0" w:uiPriority="32" w:unhideWhenUsed="0" w:qFormat="1"/>
+    <w:lsdException w:name="Book Title" w:semiHidden="0" w:uiPriority="33" w:unhideWhenUsed="0" w:qFormat="1"/>
+    <w:lsdException w:name="Bibliography" w:uiPriority="37"/>
+    <w:lsdException w:name="TOC Heading" w:uiPriority="39" w:qFormat="1"/>
+  </w:latentStyles>
+  <w:style w:type="paragraph" w:default="1" w:styleId="Normal">
+    <w:name w:val="Normal"/>
+    <w:qFormat/>
+    <w:rsid w:val="000273B3"/>
+  </w:style>
+  <w:style w:type="character" w:default="1" w:styleId="DefaultParagraphFont">
+    <w:name w:val="Default Paragraph Font"/>
+    <w:uiPriority w:val="1"/>
+    <w:semiHidden/>
+    <w:unhideWhenUsed/>
+  </w:style>
+  <w:style w:type="table" w:default="1" w:styleId="TableNormal">
+    <w:name w:val="Normal Table"/>
+    <w:uiPriority w:val="99"/>
+    <w:semiHidden/>
+    <w:unhideWhenUsed/>
+    <w:qFormat/>
+    <w:tblPr>
+      <w:tblInd w:w="0" w:type="dxa"/>
+      <w:tblCellMar>
+        <w:top w:w="0" w:type="dxa"/>
+        <w:left w:w="108" w:type="dxa"/>
+        <w:bottom w:w="0" w:type="dxa"/>
+        <w:right w:w="108" w:type="dxa"/>
+      </w:tblCellMar>
+    </w:tblPr>
+  </w:style>
+  <w:style w:type="numbering" w:default="1" w:styleId="NoList">
+    <w:name w:val="No List"/>
+    <w:uiPriority w:val="99"/>
+    <w:semiHidden/>
+    <w:unhideWhenUsed/>
+  </w:style>
+  <w:style w:type="paragraph" w:customStyle="1" w:styleId="A55F1D715EB944889E86BA2673117717">
+    <w:name w:val="A55F1D715EB944889E86BA2673117717"/>
+    <w:rsid w:val="00D62621"/>
+  </w:style>
+  <w:style w:type="paragraph" w:customStyle="1" w:styleId="75F989F9CA5B459BB382028334F1C0A0">
+    <w:name w:val="75F989F9CA5B459BB382028334F1C0A0"/>
+    <w:rsid w:val="00D62621"/>
+  </w:style>
+  <w:style w:type="paragraph" w:customStyle="1" w:styleId="34ECD26ECA9D4D78908A0A51AE96D7DC">
+    <w:name w:val="34ECD26ECA9D4D78908A0A51AE96D7DC"/>
+    <w:rsid w:val="00D62621"/>
+  </w:style>
+  <w:style w:type="paragraph" w:customStyle="1" w:styleId="BA6686CC6B1D497C9FC5F84F659639D7">
+    <w:name w:val="BA6686CC6B1D497C9FC5F84F659639D7"/>
+    <w:rsid w:val="00D62621"/>
+  </w:style>
+  <w:style w:type="paragraph" w:customStyle="1" w:styleId="95242A39C8A4419A93AC359A62E141D0">
+    <w:name w:val="95242A39C8A4419A93AC359A62E141D0"/>
+    <w:rsid w:val="00D62621"/>
+  </w:style>
+  <w:style w:type="paragraph" w:customStyle="1" w:styleId="0AE214B544DB4E5082F8C4F1BF0D188E">
+    <w:name w:val="0AE214B544DB4E5082F8C4F1BF0D188E"/>
+    <w:rsid w:val="00D62621"/>
+  </w:style>
+  <w:style w:type="paragraph" w:customStyle="1" w:styleId="45EB2A09F3FC496E83C094C28C86C506">
+    <w:name w:val="45EB2A09F3FC496E83C094C28C86C506"/>
+    <w:rsid w:val="00D62621"/>
+  </w:style>
+</w:styles>
+</file>
+
+<file path=word/glossary/webSettings.xml><?xml version="1.0" encoding="utf-8"?>
+<w:webSettings xmlns:r="http://schemas.openxmlformats.org/officeDocument/2006/relationships" xmlns:w="http://schemas.openxmlformats.org/wordprocessingml/2006/main">
+  <w:optimizeForBrowser/>
+</w:webSettings>
 </file>
 
 <file path=word/theme/theme1.xml><?xml version="1.0" encoding="utf-8"?>
@@ -570,4 +2309,23 @@
   <a:objectDefaults/>
   <a:extraClrSchemeLst/>
 </a:theme>
+</file>
+
+<file path=customXml/item1.xml><?xml version="1.0" encoding="utf-8"?>
+<CoverPageProperties xmlns="http://schemas.microsoft.com/office/2006/coverPageProps">
+  <PublishDate>2016-08-14T00:00:00</PublishDate>
+  <Abstract>Contains goals of FIBI_POC, FIBI_Main, RoadMap and Details of sprint cycles with deadlines</Abstract>
+  <CompanyAddress/>
+  <CompanyPhone/>
+  <CompanyFax/>
+  <CompanyEmail/>
+</CoverPageProperties>
+</file>
+
+<file path=customXml/itemProps1.xml><?xml version="1.0" encoding="utf-8"?>
+<ds:datastoreItem xmlns:ds="http://schemas.openxmlformats.org/officeDocument/2006/customXml" ds:itemID="{55AF091B-3C7A-41E3-B477-F2FDAA23CFDA}">
+  <ds:schemaRefs>
+    <ds:schemaRef ds:uri="http://schemas.microsoft.com/office/2006/coverPageProps"/>
+  </ds:schemaRefs>
+</ds:datastoreItem>
 </file>
</xml_diff>

<commit_message>
FIBI-0 | Updated Ideas to Evolve and Goals document
</commit_message>
<xml_diff>
--- a/Fibi_Goal_v0.1.docx
+++ b/Fibi_Goal_v0.1.docx
@@ -349,9 +349,6 @@
                             </w:rPr>
                             <w:alias w:val="Company"/>
                             <w:id w:val="16962301"/>
-                            <w:placeholder>
-                              <w:docPart w:val="0AE214B544DB4E5082F8C4F1BF0D188E"/>
-                            </w:placeholder>
                             <w:dataBinding w:prefixMappings="xmlns:ns0='http://schemas.openxmlformats.org/officeDocument/2006/extended-properties'" w:xpath="/ns0:Properties[1]/ns0:Company[1]" w:storeItemID="{6668398D-A668-4E3E-A5EB-62B293D839F1}"/>
                             <w:text/>
                           </w:sdtPr>
@@ -729,7 +726,73 @@
           <w:sz w:val="24"/>
           <w:szCs w:val="24"/>
         </w:rPr>
-        <w:t>Options to sell their used household things, PG books etc.,</w:t>
+        <w:t xml:space="preserve">Option to give </w:t>
+      </w:r>
+      <w:r>
+        <w:rPr>
+          <w:rFonts w:asciiTheme="majorHAnsi" w:eastAsiaTheme="majorEastAsia" w:hAnsiTheme="majorHAnsi" w:cstheme="majorBidi"/>
+          <w:bCs/>
+          <w:sz w:val="24"/>
+          <w:szCs w:val="24"/>
+        </w:rPr>
+        <w:t>used household things, PG books etc.,</w:t>
+      </w:r>
+      <w:r>
+        <w:rPr>
+          <w:rFonts w:asciiTheme="majorHAnsi" w:eastAsiaTheme="majorEastAsia" w:hAnsiTheme="majorHAnsi" w:cstheme="majorBidi"/>
+          <w:bCs/>
+          <w:sz w:val="24"/>
+          <w:szCs w:val="24"/>
+        </w:rPr>
+        <w:t xml:space="preserve"> to someone.</w:t>
+      </w:r>
+    </w:p>
+    <w:p>
+      <w:pPr>
+        <w:pStyle w:val="ListParagraph"/>
+        <w:numPr>
+          <w:ilvl w:val="0"/>
+          <w:numId w:val="1"/>
+        </w:numPr>
+        <w:rPr>
+          <w:rFonts w:asciiTheme="majorHAnsi" w:eastAsiaTheme="majorEastAsia" w:hAnsiTheme="majorHAnsi" w:cstheme="majorBidi"/>
+          <w:bCs/>
+          <w:sz w:val="24"/>
+          <w:szCs w:val="24"/>
+        </w:rPr>
+      </w:pPr>
+      <w:r>
+        <w:rPr>
+          <w:rFonts w:asciiTheme="majorHAnsi" w:eastAsiaTheme="majorEastAsia" w:hAnsiTheme="majorHAnsi" w:cstheme="majorBidi"/>
+          <w:bCs/>
+          <w:sz w:val="24"/>
+          <w:szCs w:val="24"/>
+        </w:rPr>
+        <w:t>Option to send things to your place with the help of the user who travels shortly to your country-city</w:t>
+      </w:r>
+    </w:p>
+    <w:p>
+      <w:pPr>
+        <w:pStyle w:val="ListParagraph"/>
+        <w:numPr>
+          <w:ilvl w:val="0"/>
+          <w:numId w:val="1"/>
+        </w:numPr>
+        <w:rPr>
+          <w:rFonts w:asciiTheme="majorHAnsi" w:eastAsiaTheme="majorEastAsia" w:hAnsiTheme="majorHAnsi" w:cstheme="majorBidi"/>
+          <w:bCs/>
+          <w:sz w:val="24"/>
+          <w:szCs w:val="24"/>
+        </w:rPr>
+      </w:pPr>
+      <w:r>
+        <w:rPr>
+          <w:rFonts w:asciiTheme="majorHAnsi" w:eastAsiaTheme="majorEastAsia" w:hAnsiTheme="majorHAnsi" w:cstheme="majorBidi"/>
+          <w:bCs/>
+          <w:sz w:val="24"/>
+          <w:szCs w:val="24"/>
+        </w:rPr>
+        <w:t>Option to post information about vacancies available in your company</w:t>
       </w:r>
     </w:p>
     <w:p>
@@ -1677,37 +1740,6 @@
         </w:p>
       </w:docPartBody>
     </w:docPart>
-    <w:docPart>
-      <w:docPartPr>
-        <w:name w:val="BA6686CC6B1D497C9FC5F84F659639D7"/>
-        <w:category>
-          <w:name w:val="General"/>
-          <w:gallery w:val="placeholder"/>
-        </w:category>
-        <w:types>
-          <w:type w:val="bbPlcHdr"/>
-        </w:types>
-        <w:behaviors>
-          <w:behavior w:val="content"/>
-        </w:behaviors>
-        <w:guid w:val="{D736210F-D9BC-4EDD-ABD9-D3F787E7CCB2}"/>
-      </w:docPartPr>
-      <w:docPartBody>
-        <w:p>
-          <w:pPr>
-            <w:pStyle w:val="BA6686CC6B1D497C9FC5F84F659639D7"/>
-          </w:pPr>
-          <w:r>
-            <w:rPr>
-              <w:color w:val="FFFFFF" w:themeColor="background1"/>
-              <w:sz w:val="48"/>
-              <w:szCs w:val="48"/>
-            </w:rPr>
-            <w:t>[Year]</w:t>
-          </w:r>
-        </w:p>
-      </w:docPartBody>
-    </w:docPart>
   </w:docParts>
 </w:glossaryDocument>
 </file>
@@ -1760,9 +1792,8 @@
     <w:panose1 w:val="020B0604030504040204"/>
     <w:charset w:val="00"/>
     <w:family w:val="swiss"/>
-    <w:notTrueType/>
     <w:pitch w:val="variable"/>
-    <w:sig w:usb0="00000003" w:usb1="00000000" w:usb2="00000000" w:usb3="00000000" w:csb0="00000001" w:csb1="00000000"/>
+    <w:sig w:usb0="E1002EFF" w:usb1="C000605B" w:usb2="00000029" w:usb3="00000000" w:csb0="000101FF" w:csb1="00000000"/>
   </w:font>
 </w:fonts>
 </file>
@@ -1779,6 +1810,7 @@
     <w:rsidRoot w:val="00D62621"/>
     <w:rsid w:val="000273B3"/>
     <w:rsid w:val="00323428"/>
+    <w:rsid w:val="00884295"/>
     <w:rsid w:val="00A153FB"/>
     <w:rsid w:val="00D62621"/>
   </w:rsids>

</xml_diff>